<commit_message>
Added more content to user manual
</commit_message>
<xml_diff>
--- a/Mordor.docx
+++ b/Mordor.docx
@@ -168,6 +168,19 @@
     </w:p>
     <w:p>
       <w:pPr>
+        <w:pStyle w:val="Heading2"/>
+      </w:pPr>
+    </w:p>
+    <w:p>
+      <w:pPr>
+        <w:pStyle w:val="Heading2"/>
+      </w:pPr>
+      <w:r>
+        <w:t>Description</w:t>
+      </w:r>
+    </w:p>
+    <w:p>
+      <w:pPr>
         <w:spacing w:after="0" w:line="240" w:lineRule="auto"/>
         <w:rPr>
           <w:rFonts w:eastAsia="Times New Roman" w:cs="Arial"/>
@@ -324,12 +337,185 @@
         </w:rPr>
         <w:t>collections.</w:t>
       </w:r>
+      <w:r>
+        <w:rPr>
+          <w:rFonts w:eastAsia="Times New Roman" w:cs="Arial"/>
+          <w:color w:val="000000"/>
+          <w:sz w:val="24"/>
+          <w:szCs w:val="24"/>
+        </w:rPr>
+        <w:t xml:space="preserve"> </w:t>
+      </w:r>
+    </w:p>
+    <w:p>
+      <w:pPr>
+        <w:pStyle w:val="Heading2"/>
+      </w:pPr>
+    </w:p>
+    <w:p>
+      <w:pPr>
+        <w:pStyle w:val="Heading2"/>
+      </w:pPr>
+      <w:r>
+        <w:t>Logging</w:t>
+      </w:r>
     </w:p>
     <w:p>
       <w:pPr>
         <w:spacing w:after="0" w:line="240" w:lineRule="auto"/>
         <w:rPr>
-          <w:rFonts w:cs="Arial"/>
+          <w:rFonts w:eastAsia="Times New Roman" w:cs="Times New Roman"/>
+          <w:sz w:val="24"/>
+          <w:szCs w:val="24"/>
+        </w:rPr>
+      </w:pPr>
+      <w:r>
+        <w:rPr>
+          <w:rFonts w:eastAsia="Times New Roman" w:cs="Arial"/>
+          <w:color w:val="000000"/>
+          <w:sz w:val="24"/>
+          <w:szCs w:val="24"/>
+        </w:rPr>
+        <w:t xml:space="preserve">The log </w:t>
+      </w:r>
+      <w:r>
+        <w:rPr>
+          <w:rFonts w:eastAsia="Times New Roman" w:cs="Arial"/>
+          <w:color w:val="000000"/>
+          <w:sz w:val="24"/>
+          <w:szCs w:val="24"/>
+        </w:rPr>
+        <w:t xml:space="preserve">is </w:t>
+      </w:r>
+      <w:r>
+        <w:rPr>
+          <w:rFonts w:eastAsia="Times New Roman" w:cs="Arial"/>
+          <w:color w:val="000000"/>
+          <w:sz w:val="24"/>
+          <w:szCs w:val="24"/>
+        </w:rPr>
+        <w:t>a JSON object</w:t>
+      </w:r>
+      <w:r>
+        <w:rPr>
+          <w:rFonts w:eastAsia="Times New Roman" w:cs="Arial"/>
+          <w:color w:val="000000"/>
+          <w:sz w:val="24"/>
+          <w:szCs w:val="24"/>
+        </w:rPr>
+        <w:t xml:space="preserve"> stored in a separate file</w:t>
+      </w:r>
+      <w:r>
+        <w:rPr>
+          <w:rFonts w:eastAsia="Times New Roman" w:cs="Arial"/>
+          <w:color w:val="000000"/>
+          <w:sz w:val="24"/>
+          <w:szCs w:val="24"/>
+        </w:rPr>
+        <w:t xml:space="preserve">. It is held in memory, and flushed to the disk every n operation, where n is configurable (these are the automatic checkpoints). The user can also force the log to be written to disk using a checkpoint keyword. The user can </w:t>
+      </w:r>
+      <w:proofErr w:type="spellStart"/>
+      <w:r>
+        <w:rPr>
+          <w:rFonts w:eastAsia="Times New Roman" w:cs="Arial"/>
+          <w:color w:val="000000"/>
+          <w:sz w:val="24"/>
+          <w:szCs w:val="24"/>
+        </w:rPr>
+        <w:t>rollback</w:t>
+      </w:r>
+      <w:proofErr w:type="spellEnd"/>
+      <w:r>
+        <w:rPr>
+          <w:rFonts w:eastAsia="Times New Roman" w:cs="Arial"/>
+          <w:color w:val="000000"/>
+          <w:sz w:val="24"/>
+          <w:szCs w:val="24"/>
+        </w:rPr>
+        <w:t xml:space="preserve"> to the last checkpoint using a rollback command.</w:t>
+      </w:r>
+    </w:p>
+    <w:p>
+      <w:pPr>
+        <w:pStyle w:val="Heading2"/>
+        <w:rPr>
+          <w:rFonts w:eastAsia="Times New Roman"/>
+        </w:rPr>
+      </w:pPr>
+    </w:p>
+    <w:p>
+      <w:pPr>
+        <w:pStyle w:val="Heading2"/>
+        <w:rPr>
+          <w:rFonts w:eastAsia="Times New Roman"/>
+        </w:rPr>
+      </w:pPr>
+      <w:r>
+        <w:rPr>
+          <w:rFonts w:eastAsia="Times New Roman"/>
+        </w:rPr>
+        <w:t>Indexes</w:t>
+      </w:r>
+    </w:p>
+    <w:p>
+      <w:pPr>
+        <w:spacing w:after="0" w:line="240" w:lineRule="auto"/>
+        <w:rPr>
+          <w:rFonts w:eastAsia="Times New Roman" w:cs="Times New Roman"/>
+          <w:sz w:val="24"/>
+          <w:szCs w:val="24"/>
+        </w:rPr>
+      </w:pPr>
+      <w:r>
+        <w:rPr>
+          <w:rFonts w:eastAsia="Times New Roman" w:cs="Arial"/>
+          <w:color w:val="000000"/>
+          <w:sz w:val="24"/>
+          <w:szCs w:val="24"/>
+        </w:rPr>
+        <w:t xml:space="preserve">Indexes </w:t>
+      </w:r>
+      <w:r>
+        <w:rPr>
+          <w:rFonts w:eastAsia="Times New Roman" w:cs="Arial"/>
+          <w:color w:val="000000"/>
+          <w:sz w:val="24"/>
+          <w:szCs w:val="24"/>
+        </w:rPr>
+        <w:t xml:space="preserve">are </w:t>
+      </w:r>
+      <w:r>
+        <w:rPr>
+          <w:rFonts w:eastAsia="Times New Roman" w:cs="Arial"/>
+          <w:color w:val="000000"/>
+          <w:sz w:val="24"/>
+          <w:szCs w:val="24"/>
+        </w:rPr>
+        <w:t>implemented using B+ trees. The user can create an index on any collection or sub</w:t>
+      </w:r>
+      <w:r>
+        <w:rPr>
+          <w:rFonts w:eastAsia="Times New Roman" w:cs="Arial"/>
+          <w:color w:val="000000"/>
+          <w:sz w:val="24"/>
+          <w:szCs w:val="24"/>
+        </w:rPr>
+        <w:t>-</w:t>
+      </w:r>
+      <w:r>
+        <w:rPr>
+          <w:rFonts w:eastAsia="Times New Roman" w:cs="Arial"/>
+          <w:color w:val="000000"/>
+          <w:sz w:val="24"/>
+          <w:szCs w:val="24"/>
+        </w:rPr>
+        <w:t>collection. If the user’s query only contains items that are in an index, that index will be used with referring back to the base collection.</w:t>
+      </w:r>
+    </w:p>
+    <w:p>
+      <w:pPr>
+        <w:rPr>
+          <w:rFonts w:ascii="Arial" w:hAnsi="Arial" w:cs="Arial"/>
           <w:b/>
           <w:color w:val="000000"/>
           <w:sz w:val="28"/>
@@ -339,58 +525,22 @@
     </w:p>
     <w:p>
       <w:pPr>
+        <w:pStyle w:val="Heading1"/>
+      </w:pPr>
+      <w:r>
+        <w:t>Query Language</w:t>
+      </w:r>
+    </w:p>
+    <w:p>
+      <w:pPr>
         <w:spacing w:after="0" w:line="240" w:lineRule="auto"/>
         <w:rPr>
-          <w:rFonts w:eastAsia="Times New Roman" w:cs="Times New Roman"/>
-          <w:sz w:val="24"/>
-          <w:szCs w:val="24"/>
-        </w:rPr>
-      </w:pPr>
-      <w:r>
-        <w:rPr>
-          <w:rFonts w:eastAsia="Times New Roman" w:cs="Arial"/>
-          <w:color w:val="000000"/>
-          <w:sz w:val="24"/>
-          <w:szCs w:val="24"/>
-        </w:rPr>
-        <w:t xml:space="preserve">The log </w:t>
-      </w:r>
-      <w:r>
-        <w:rPr>
-          <w:rFonts w:eastAsia="Times New Roman" w:cs="Arial"/>
-          <w:color w:val="000000"/>
-          <w:sz w:val="24"/>
-          <w:szCs w:val="24"/>
-        </w:rPr>
-        <w:t xml:space="preserve">is </w:t>
-      </w:r>
-      <w:r>
-        <w:rPr>
-          <w:rFonts w:eastAsia="Times New Roman" w:cs="Arial"/>
-          <w:color w:val="000000"/>
-          <w:sz w:val="24"/>
-          <w:szCs w:val="24"/>
-        </w:rPr>
-        <w:t>a JSON object</w:t>
-      </w:r>
-      <w:r>
-        <w:rPr>
-          <w:rFonts w:eastAsia="Times New Roman" w:cs="Arial"/>
-          <w:color w:val="000000"/>
-          <w:sz w:val="24"/>
-          <w:szCs w:val="24"/>
-        </w:rPr>
-        <w:t xml:space="preserve"> stored in a separate file</w:t>
-      </w:r>
-      <w:r>
-        <w:rPr>
-          <w:rFonts w:eastAsia="Times New Roman" w:cs="Arial"/>
-          <w:color w:val="000000"/>
-          <w:sz w:val="24"/>
-          <w:szCs w:val="24"/>
-        </w:rPr>
-        <w:t xml:space="preserve">. It is held in memory, and flushed to the disk every n operation, where n is configurable (these are the automatic checkpoints). The user can also force the log to be written to disk using a checkpoint keyword. The user can </w:t>
-      </w:r>
+          <w:rFonts w:eastAsia="Times New Roman" w:cs="Arial"/>
+          <w:color w:val="000000"/>
+          <w:sz w:val="23"/>
+          <w:szCs w:val="23"/>
+        </w:rPr>
+      </w:pPr>
       <w:proofErr w:type="spellStart"/>
       <w:r>
         <w:rPr>
@@ -399,7 +549,7 @@
           <w:sz w:val="24"/>
           <w:szCs w:val="24"/>
         </w:rPr>
-        <w:t>rollback</w:t>
+        <w:t>MordorDB</w:t>
       </w:r>
       <w:proofErr w:type="spellEnd"/>
       <w:r>
@@ -409,73 +559,717 @@
           <w:sz w:val="24"/>
           <w:szCs w:val="24"/>
         </w:rPr>
-        <w:t xml:space="preserve"> to the last checkpoint using a rollback command.</w:t>
+        <w:t xml:space="preserve"> include</w:t>
+      </w:r>
+      <w:r>
+        <w:rPr>
+          <w:rFonts w:eastAsia="Times New Roman" w:cs="Arial"/>
+          <w:color w:val="000000"/>
+          <w:sz w:val="24"/>
+          <w:szCs w:val="24"/>
+        </w:rPr>
+        <w:t>s</w:t>
+      </w:r>
+      <w:r>
+        <w:rPr>
+          <w:rFonts w:eastAsia="Times New Roman" w:cs="Arial"/>
+          <w:color w:val="000000"/>
+          <w:sz w:val="24"/>
+          <w:szCs w:val="24"/>
+        </w:rPr>
+        <w:t xml:space="preserve"> the capabilities to create, retrieve, update and delete via method called from command line.</w:t>
+      </w:r>
+      <w:r>
+        <w:rPr>
+          <w:rFonts w:eastAsia="Times New Roman" w:cs="Arial"/>
+          <w:color w:val="000000"/>
+          <w:sz w:val="24"/>
+          <w:szCs w:val="24"/>
+        </w:rPr>
+        <w:t xml:space="preserve">  Results can be filtered with a where command.</w:t>
+      </w:r>
+      <w:r>
+        <w:rPr>
+          <w:rFonts w:eastAsia="Times New Roman" w:cs="Arial"/>
+          <w:color w:val="000000"/>
+          <w:sz w:val="24"/>
+          <w:szCs w:val="24"/>
+        </w:rPr>
+        <w:t xml:space="preserve">  In addition it include</w:t>
+      </w:r>
+      <w:r>
+        <w:rPr>
+          <w:rFonts w:eastAsia="Times New Roman" w:cs="Arial"/>
+          <w:color w:val="000000"/>
+          <w:sz w:val="24"/>
+          <w:szCs w:val="24"/>
+        </w:rPr>
+        <w:t>s</w:t>
+      </w:r>
+      <w:r>
+        <w:rPr>
+          <w:rFonts w:eastAsia="Times New Roman" w:cs="Arial"/>
+          <w:color w:val="000000"/>
+          <w:sz w:val="24"/>
+          <w:szCs w:val="24"/>
+        </w:rPr>
+        <w:t xml:space="preserve"> aggregate functions for sum, max, min, average and count</w:t>
+      </w:r>
+      <w:r>
+        <w:rPr>
+          <w:rFonts w:eastAsia="Times New Roman" w:cs="Arial"/>
+          <w:color w:val="000000"/>
+          <w:sz w:val="23"/>
+          <w:szCs w:val="23"/>
+        </w:rPr>
+        <w:t>.</w:t>
+      </w:r>
+      <w:r>
+        <w:rPr>
+          <w:rFonts w:eastAsia="Times New Roman" w:cs="Arial"/>
+          <w:color w:val="000000"/>
+          <w:sz w:val="23"/>
+          <w:szCs w:val="23"/>
+        </w:rPr>
+        <w:t xml:space="preserve"> </w:t>
+      </w:r>
+      <w:r>
+        <w:rPr>
+          <w:rFonts w:eastAsia="Times New Roman" w:cs="Arial"/>
+          <w:color w:val="000000"/>
+          <w:sz w:val="23"/>
+          <w:szCs w:val="23"/>
+        </w:rPr>
+        <w:t>All queries must end with a semicolon.</w:t>
       </w:r>
     </w:p>
     <w:p>
       <w:pPr>
         <w:spacing w:after="0" w:line="240" w:lineRule="auto"/>
         <w:rPr>
-          <w:rFonts w:eastAsia="Times New Roman" w:cs="Arial"/>
-          <w:color w:val="000000"/>
-          <w:sz w:val="24"/>
-          <w:szCs w:val="24"/>
-        </w:rPr>
-      </w:pPr>
-    </w:p>
-    <w:p>
-      <w:pPr>
-        <w:spacing w:after="0" w:line="240" w:lineRule="auto"/>
-        <w:rPr>
-          <w:rFonts w:eastAsia="Times New Roman" w:cs="Times New Roman"/>
-          <w:sz w:val="24"/>
-          <w:szCs w:val="24"/>
-        </w:rPr>
-      </w:pPr>
-      <w:r>
-        <w:rPr>
-          <w:rFonts w:eastAsia="Times New Roman" w:cs="Arial"/>
-          <w:color w:val="000000"/>
-          <w:sz w:val="24"/>
-          <w:szCs w:val="24"/>
-        </w:rPr>
-        <w:t xml:space="preserve">Indexes </w:t>
-      </w:r>
-      <w:r>
-        <w:rPr>
-          <w:rFonts w:eastAsia="Times New Roman" w:cs="Arial"/>
-          <w:color w:val="000000"/>
-          <w:sz w:val="24"/>
-          <w:szCs w:val="24"/>
-        </w:rPr>
-        <w:t xml:space="preserve">are </w:t>
-      </w:r>
-      <w:r>
-        <w:rPr>
-          <w:rFonts w:eastAsia="Times New Roman" w:cs="Arial"/>
-          <w:color w:val="000000"/>
-          <w:sz w:val="24"/>
-          <w:szCs w:val="24"/>
-        </w:rPr>
-        <w:t>implemented using B+ trees. The user can create an index on any collection or sub</w:t>
-      </w:r>
-      <w:r>
-        <w:rPr>
-          <w:rFonts w:eastAsia="Times New Roman" w:cs="Arial"/>
-          <w:color w:val="000000"/>
-          <w:sz w:val="24"/>
-          <w:szCs w:val="24"/>
-        </w:rPr>
-        <w:t>-</w:t>
-      </w:r>
-      <w:r>
-        <w:rPr>
-          <w:rFonts w:eastAsia="Times New Roman" w:cs="Arial"/>
-          <w:color w:val="000000"/>
-          <w:sz w:val="24"/>
-          <w:szCs w:val="24"/>
-        </w:rPr>
-        <w:t>collection. If the user’s query only contains items that are in an index, that index will be used with referring back to the base collection.</w:t>
+          <w:rFonts w:ascii="Arial Narrow" w:eastAsia="Times New Roman" w:hAnsi="Arial Narrow" w:cs="Courier New"/>
+          <w:b/>
+          <w:color w:val="000000"/>
+          <w:sz w:val="23"/>
+          <w:szCs w:val="23"/>
+        </w:rPr>
+      </w:pPr>
+    </w:p>
+    <w:p>
+      <w:pPr>
+        <w:pStyle w:val="Heading3"/>
+        <w:rPr>
+          <w:rFonts w:ascii="Arial" w:eastAsia="Times New Roman" w:hAnsi="Arial" w:cs="Arial"/>
+        </w:rPr>
+      </w:pPr>
+      <w:r>
+        <w:rPr>
+          <w:rFonts w:eastAsia="Times New Roman"/>
+        </w:rPr>
+        <w:t>Select</w:t>
+      </w:r>
+    </w:p>
+    <w:p>
+      <w:pPr>
+        <w:rPr>
+          <w:rFonts w:eastAsia="Times New Roman" w:cs="Arial"/>
+          <w:color w:val="000000"/>
+          <w:sz w:val="24"/>
+          <w:szCs w:val="24"/>
+        </w:rPr>
+      </w:pPr>
+      <w:r>
+        <w:rPr>
+          <w:rFonts w:eastAsia="Times New Roman" w:cs="Arial"/>
+          <w:color w:val="000000"/>
+          <w:sz w:val="24"/>
+          <w:szCs w:val="24"/>
+        </w:rPr>
+        <w:t>In order</w:t>
+      </w:r>
+      <w:r>
+        <w:rPr>
+          <w:rFonts w:eastAsia="Times New Roman" w:cs="Arial"/>
+          <w:color w:val="000000"/>
+          <w:sz w:val="24"/>
+          <w:szCs w:val="24"/>
+        </w:rPr>
+        <w:t xml:space="preserve"> to retrieve data from the database the user specifies the </w:t>
+      </w:r>
+      <w:r>
+        <w:rPr>
+          <w:rFonts w:ascii="Courier New" w:eastAsia="Times New Roman" w:hAnsi="Courier New" w:cs="Courier New"/>
+          <w:b/>
+          <w:color w:val="000000"/>
+          <w:sz w:val="24"/>
+          <w:szCs w:val="24"/>
+        </w:rPr>
+        <w:t>select</w:t>
+      </w:r>
+      <w:r>
+        <w:rPr>
+          <w:rFonts w:eastAsia="Times New Roman" w:cs="Arial"/>
+          <w:color w:val="000000"/>
+          <w:sz w:val="24"/>
+          <w:szCs w:val="24"/>
+        </w:rPr>
+        <w:t xml:space="preserve"> command followed by a space.  Then </w:t>
+      </w:r>
+      <w:proofErr w:type="gramStart"/>
+      <w:r>
+        <w:rPr>
+          <w:rFonts w:eastAsia="Times New Roman" w:cs="Arial"/>
+          <w:color w:val="000000"/>
+          <w:sz w:val="24"/>
+          <w:szCs w:val="24"/>
+        </w:rPr>
+        <w:t>the  collection</w:t>
+      </w:r>
+      <w:proofErr w:type="gramEnd"/>
+      <w:r>
+        <w:rPr>
+          <w:rFonts w:eastAsia="Times New Roman" w:cs="Arial"/>
+          <w:color w:val="000000"/>
+          <w:sz w:val="24"/>
+          <w:szCs w:val="24"/>
+        </w:rPr>
+        <w:t xml:space="preserve"> name or names  and then the field name are concatenated with periods. </w:t>
+      </w:r>
+    </w:p>
+    <w:p>
+      <w:pPr>
+        <w:rPr>
+          <w:rFonts w:eastAsia="Times New Roman" w:cs="Arial"/>
+          <w:color w:val="000000"/>
+          <w:sz w:val="24"/>
+          <w:szCs w:val="24"/>
+        </w:rPr>
+      </w:pPr>
+      <w:r>
+        <w:rPr>
+          <w:rFonts w:eastAsia="Times New Roman" w:cs="Arial"/>
+          <w:color w:val="000000"/>
+          <w:sz w:val="24"/>
+          <w:szCs w:val="24"/>
+        </w:rPr>
+        <w:t xml:space="preserve"> </w:t>
+      </w:r>
+      <w:proofErr w:type="gramStart"/>
+      <w:r>
+        <w:rPr>
+          <w:rFonts w:eastAsia="Times New Roman" w:cs="Arial"/>
+          <w:color w:val="000000"/>
+          <w:sz w:val="24"/>
+          <w:szCs w:val="24"/>
+        </w:rPr>
+        <w:t xml:space="preserve">To </w:t>
+      </w:r>
+      <w:r>
+        <w:rPr>
+          <w:rFonts w:eastAsia="Times New Roman" w:cs="Arial"/>
+          <w:color w:val="000000"/>
+          <w:sz w:val="24"/>
+          <w:szCs w:val="24"/>
+        </w:rPr>
+        <w:t xml:space="preserve"> retrieve</w:t>
+      </w:r>
+      <w:proofErr w:type="gramEnd"/>
+      <w:r>
+        <w:rPr>
+          <w:rFonts w:eastAsia="Times New Roman" w:cs="Arial"/>
+          <w:color w:val="000000"/>
+          <w:sz w:val="24"/>
+          <w:szCs w:val="24"/>
+        </w:rPr>
+        <w:t xml:space="preserve"> the first name of a student in the students collection with an id of 1 you would enter </w:t>
+      </w:r>
+      <w:r>
+        <w:rPr>
+          <w:rFonts w:eastAsia="Times New Roman" w:cs="Arial"/>
+          <w:color w:val="000000"/>
+          <w:sz w:val="24"/>
+          <w:szCs w:val="24"/>
+        </w:rPr>
+        <w:t>:</w:t>
+      </w:r>
+    </w:p>
+    <w:p>
+      <w:pPr>
+        <w:ind w:firstLine="720"/>
+        <w:rPr>
+          <w:rFonts w:ascii="Courier New" w:eastAsia="Times New Roman" w:hAnsi="Courier New" w:cs="Courier New"/>
+          <w:b/>
+          <w:color w:val="000000"/>
+          <w:sz w:val="24"/>
+          <w:szCs w:val="24"/>
+        </w:rPr>
+      </w:pPr>
+      <w:proofErr w:type="gramStart"/>
+      <w:r>
+        <w:rPr>
+          <w:rFonts w:ascii="Courier New" w:eastAsia="Times New Roman" w:hAnsi="Courier New" w:cs="Courier New"/>
+          <w:b/>
+          <w:color w:val="000000"/>
+          <w:sz w:val="24"/>
+          <w:szCs w:val="24"/>
+        </w:rPr>
+        <w:t>select</w:t>
+      </w:r>
+      <w:proofErr w:type="gramEnd"/>
+      <w:r>
+        <w:rPr>
+          <w:rFonts w:ascii="Courier New" w:eastAsia="Times New Roman" w:hAnsi="Courier New" w:cs="Courier New"/>
+          <w:b/>
+          <w:color w:val="000000"/>
+          <w:sz w:val="24"/>
+          <w:szCs w:val="24"/>
+        </w:rPr>
+        <w:t xml:space="preserve"> students.1.firstname</w:t>
+      </w:r>
+      <w:r>
+        <w:rPr>
+          <w:rFonts w:ascii="Courier New" w:eastAsia="Times New Roman" w:hAnsi="Courier New" w:cs="Courier New"/>
+          <w:b/>
+          <w:color w:val="000000"/>
+          <w:sz w:val="24"/>
+          <w:szCs w:val="24"/>
+        </w:rPr>
+        <w:t xml:space="preserve">;  </w:t>
+      </w:r>
+    </w:p>
+    <w:p>
+      <w:pPr>
+        <w:rPr>
+          <w:rFonts w:ascii="Courier New" w:eastAsia="Times New Roman" w:hAnsi="Courier New" w:cs="Courier New"/>
+          <w:b/>
+          <w:color w:val="000000"/>
+          <w:sz w:val="24"/>
+          <w:szCs w:val="24"/>
+        </w:rPr>
+      </w:pPr>
+      <w:r>
+        <w:rPr>
+          <w:rFonts w:eastAsia="Times New Roman" w:cs="Courier New"/>
+          <w:color w:val="000000"/>
+          <w:sz w:val="24"/>
+          <w:szCs w:val="24"/>
+        </w:rPr>
+        <w:t>To retrieve the first name of all students you would enter</w:t>
+      </w:r>
+      <w:r>
+        <w:rPr>
+          <w:rFonts w:ascii="Courier New" w:eastAsia="Times New Roman" w:hAnsi="Courier New" w:cs="Courier New"/>
+          <w:b/>
+          <w:color w:val="000000"/>
+          <w:sz w:val="24"/>
+          <w:szCs w:val="24"/>
+        </w:rPr>
+        <w:t>:</w:t>
+      </w:r>
+    </w:p>
+    <w:p>
+      <w:pPr>
+        <w:ind w:firstLine="720"/>
+        <w:rPr>
+          <w:rFonts w:ascii="Courier New" w:eastAsia="Times New Roman" w:hAnsi="Courier New" w:cs="Courier New"/>
+          <w:b/>
+          <w:color w:val="000000"/>
+          <w:sz w:val="24"/>
+          <w:szCs w:val="24"/>
+        </w:rPr>
+      </w:pPr>
+      <w:proofErr w:type="gramStart"/>
+      <w:r>
+        <w:rPr>
+          <w:rFonts w:ascii="Courier New" w:eastAsia="Times New Roman" w:hAnsi="Courier New" w:cs="Courier New"/>
+          <w:b/>
+          <w:color w:val="000000"/>
+          <w:sz w:val="24"/>
+          <w:szCs w:val="24"/>
+        </w:rPr>
+        <w:t>select</w:t>
+      </w:r>
+      <w:proofErr w:type="gramEnd"/>
+      <w:r>
+        <w:rPr>
+          <w:rFonts w:ascii="Courier New" w:eastAsia="Times New Roman" w:hAnsi="Courier New" w:cs="Courier New"/>
+          <w:b/>
+          <w:color w:val="000000"/>
+          <w:sz w:val="24"/>
+          <w:szCs w:val="24"/>
+        </w:rPr>
+        <w:t xml:space="preserve"> students.*.first;</w:t>
+      </w:r>
+    </w:p>
+    <w:p>
+      <w:pPr>
+        <w:pStyle w:val="Heading3"/>
+        <w:rPr>
+          <w:rFonts w:eastAsia="Times New Roman"/>
+        </w:rPr>
+      </w:pPr>
+      <w:r>
+        <w:rPr>
+          <w:rFonts w:eastAsia="Times New Roman"/>
+        </w:rPr>
+        <w:lastRenderedPageBreak/>
+        <w:t>Insert</w:t>
+      </w:r>
+    </w:p>
+    <w:p>
+      <w:r>
+        <w:t xml:space="preserve">To create new data in the database you use the </w:t>
+      </w:r>
+      <w:r>
+        <w:rPr>
+          <w:rFonts w:ascii="Courier New" w:eastAsia="Times New Roman" w:hAnsi="Courier New" w:cs="Courier New"/>
+          <w:b/>
+          <w:color w:val="000000"/>
+          <w:sz w:val="24"/>
+          <w:szCs w:val="24"/>
+        </w:rPr>
+        <w:t>insert</w:t>
+      </w:r>
+      <w:r>
+        <w:t xml:space="preserve"> command. </w:t>
+      </w:r>
+      <w:r>
+        <w:t xml:space="preserve">You must format the new data as a </w:t>
+      </w:r>
+      <w:proofErr w:type="spellStart"/>
+      <w:r>
+        <w:t>Json</w:t>
+      </w:r>
+      <w:proofErr w:type="spellEnd"/>
+      <w:r>
+        <w:t xml:space="preserve"> object. You must also specify the collection into which it will be inserted as well as the key for the new data.</w:t>
+      </w:r>
+    </w:p>
+    <w:p>
+      <w:r>
+        <w:t xml:space="preserve">To add the first and last names of a student to the </w:t>
+      </w:r>
+      <w:proofErr w:type="gramStart"/>
+      <w:r>
+        <w:t>students</w:t>
+      </w:r>
+      <w:proofErr w:type="gramEnd"/>
+      <w:r>
+        <w:t xml:space="preserve"> collection you would enter:</w:t>
+      </w:r>
+    </w:p>
+    <w:p>
+      <w:pPr>
+        <w:ind w:left="720"/>
+        <w:rPr>
+          <w:rFonts w:ascii="Courier New" w:eastAsia="Times New Roman" w:hAnsi="Courier New" w:cs="Courier New"/>
+          <w:b/>
+          <w:color w:val="000000"/>
+          <w:sz w:val="24"/>
+          <w:szCs w:val="24"/>
+        </w:rPr>
+      </w:pPr>
+      <w:proofErr w:type="gramStart"/>
+      <w:r>
+        <w:rPr>
+          <w:rFonts w:ascii="Courier New" w:eastAsia="Times New Roman" w:hAnsi="Courier New" w:cs="Courier New"/>
+          <w:b/>
+          <w:color w:val="000000"/>
+          <w:sz w:val="24"/>
+          <w:szCs w:val="24"/>
+        </w:rPr>
+        <w:t>insert</w:t>
+      </w:r>
+      <w:proofErr w:type="gramEnd"/>
+      <w:r>
+        <w:rPr>
+          <w:rFonts w:ascii="Courier New" w:eastAsia="Times New Roman" w:hAnsi="Courier New" w:cs="Courier New"/>
+          <w:b/>
+          <w:color w:val="000000"/>
+          <w:sz w:val="24"/>
+          <w:szCs w:val="24"/>
+        </w:rPr>
+        <w:t xml:space="preserve"> { “first” : “Joe”, “last” : “</w:t>
+      </w:r>
+      <w:proofErr w:type="spellStart"/>
+      <w:r>
+        <w:rPr>
+          <w:rFonts w:ascii="Courier New" w:eastAsia="Times New Roman" w:hAnsi="Courier New" w:cs="Courier New"/>
+          <w:b/>
+          <w:color w:val="000000"/>
+          <w:sz w:val="24"/>
+          <w:szCs w:val="24"/>
+        </w:rPr>
+        <w:t>Schmoe</w:t>
+      </w:r>
+      <w:proofErr w:type="spellEnd"/>
+      <w:r>
+        <w:rPr>
+          <w:rFonts w:ascii="Courier New" w:eastAsia="Times New Roman" w:hAnsi="Courier New" w:cs="Courier New"/>
+          <w:b/>
+          <w:color w:val="000000"/>
+          <w:sz w:val="24"/>
+          <w:szCs w:val="24"/>
+        </w:rPr>
+        <w:t xml:space="preserve">” } into </w:t>
+      </w:r>
+      <w:proofErr w:type="spellStart"/>
+      <w:r>
+        <w:rPr>
+          <w:rFonts w:ascii="Courier New" w:eastAsia="Times New Roman" w:hAnsi="Courier New" w:cs="Courier New"/>
+          <w:b/>
+          <w:color w:val="000000"/>
+          <w:sz w:val="24"/>
+          <w:szCs w:val="24"/>
+        </w:rPr>
+        <w:t>students</w:t>
+      </w:r>
+      <w:r>
+        <w:rPr>
+          <w:rFonts w:ascii="Courier New" w:eastAsia="Times New Roman" w:hAnsi="Courier New" w:cs="Courier New"/>
+          <w:b/>
+          <w:color w:val="000000"/>
+          <w:sz w:val="24"/>
+          <w:szCs w:val="24"/>
+        </w:rPr>
+        <w:t>.jschmoe</w:t>
+      </w:r>
+      <w:proofErr w:type="spellEnd"/>
+      <w:r>
+        <w:rPr>
+          <w:rFonts w:ascii="Courier New" w:eastAsia="Times New Roman" w:hAnsi="Courier New" w:cs="Courier New"/>
+          <w:b/>
+          <w:color w:val="000000"/>
+          <w:sz w:val="24"/>
+          <w:szCs w:val="24"/>
+        </w:rPr>
+        <w:t>;</w:t>
+      </w:r>
+    </w:p>
+    <w:p>
+      <w:pPr>
+        <w:pStyle w:val="Heading3"/>
+      </w:pPr>
+      <w:r>
+        <w:t>Update</w:t>
+      </w:r>
+      <w:r>
+        <w:tab/>
+      </w:r>
+    </w:p>
+    <w:p/>
+    <w:p>
+      <w:pPr>
+        <w:pStyle w:val="Heading3"/>
+      </w:pPr>
+      <w:r>
+        <w:t>Delete</w:t>
+      </w:r>
+    </w:p>
+    <w:p/>
+    <w:p>
+      <w:pPr>
+        <w:pStyle w:val="Heading3"/>
+        <w:rPr>
+          <w:rFonts w:eastAsia="Times New Roman"/>
+        </w:rPr>
+      </w:pPr>
+      <w:r>
+        <w:rPr>
+          <w:rFonts w:eastAsia="Times New Roman"/>
+        </w:rPr>
+        <w:t>Where Clause</w:t>
+      </w:r>
+    </w:p>
+    <w:p>
+      <w:pPr>
+        <w:rPr>
+          <w:rFonts w:eastAsia="Times New Roman" w:cs="Courier New"/>
+          <w:color w:val="000000"/>
+          <w:sz w:val="24"/>
+          <w:szCs w:val="24"/>
+        </w:rPr>
+      </w:pPr>
+      <w:r>
+        <w:rPr>
+          <w:rFonts w:eastAsia="Times New Roman" w:cs="Courier New"/>
+          <w:color w:val="000000"/>
+          <w:sz w:val="24"/>
+          <w:szCs w:val="24"/>
+        </w:rPr>
+        <w:t xml:space="preserve">You may </w:t>
+      </w:r>
+      <w:r>
+        <w:rPr>
+          <w:rFonts w:eastAsia="Times New Roman" w:cs="Courier New"/>
+          <w:color w:val="000000"/>
+          <w:sz w:val="24"/>
+          <w:szCs w:val="24"/>
+        </w:rPr>
+        <w:t>limit your results</w:t>
+      </w:r>
+      <w:r>
+        <w:rPr>
+          <w:rFonts w:eastAsia="Times New Roman" w:cs="Courier New"/>
+          <w:color w:val="000000"/>
+          <w:sz w:val="24"/>
+          <w:szCs w:val="24"/>
+        </w:rPr>
+        <w:t xml:space="preserve"> by using a where clause.  </w:t>
+      </w:r>
+    </w:p>
+    <w:p>
+      <w:pPr>
+        <w:rPr>
+          <w:rFonts w:ascii="Courier New" w:eastAsia="Times New Roman" w:hAnsi="Courier New" w:cs="Courier New"/>
+          <w:b/>
+          <w:color w:val="000000"/>
+          <w:sz w:val="24"/>
+          <w:szCs w:val="24"/>
+        </w:rPr>
+      </w:pPr>
+      <w:r>
+        <w:rPr>
+          <w:rFonts w:eastAsia="Times New Roman" w:cs="Courier New"/>
+          <w:color w:val="000000"/>
+          <w:sz w:val="24"/>
+          <w:szCs w:val="24"/>
+        </w:rPr>
+        <w:t xml:space="preserve">To only retrieve the first name of students who have the last name </w:t>
+      </w:r>
+      <w:proofErr w:type="spellStart"/>
+      <w:r>
+        <w:rPr>
+          <w:rFonts w:eastAsia="Times New Roman" w:cs="Courier New"/>
+          <w:color w:val="000000"/>
+          <w:sz w:val="24"/>
+          <w:szCs w:val="24"/>
+        </w:rPr>
+        <w:t>s</w:t>
+      </w:r>
+      <w:r>
+        <w:rPr>
+          <w:rFonts w:eastAsia="Times New Roman" w:cs="Courier New"/>
+          <w:color w:val="000000"/>
+          <w:sz w:val="24"/>
+          <w:szCs w:val="24"/>
+        </w:rPr>
+        <w:t>chmoe</w:t>
+      </w:r>
+      <w:proofErr w:type="spellEnd"/>
+      <w:r>
+        <w:rPr>
+          <w:rFonts w:eastAsia="Times New Roman" w:cs="Courier New"/>
+          <w:color w:val="000000"/>
+          <w:sz w:val="24"/>
+          <w:szCs w:val="24"/>
+        </w:rPr>
+        <w:t xml:space="preserve"> you would enter </w:t>
+      </w:r>
+      <w:r>
+        <w:rPr>
+          <w:rFonts w:ascii="Courier New" w:eastAsia="Times New Roman" w:hAnsi="Courier New" w:cs="Courier New"/>
+          <w:b/>
+          <w:color w:val="000000"/>
+          <w:sz w:val="24"/>
+          <w:szCs w:val="24"/>
+        </w:rPr>
+        <w:t xml:space="preserve">select </w:t>
+      </w:r>
+      <w:proofErr w:type="spellStart"/>
+      <w:r>
+        <w:rPr>
+          <w:rFonts w:ascii="Courier New" w:eastAsia="Times New Roman" w:hAnsi="Courier New" w:cs="Courier New"/>
+          <w:b/>
+          <w:color w:val="000000"/>
+          <w:sz w:val="24"/>
+          <w:szCs w:val="24"/>
+        </w:rPr>
+        <w:t>students.first</w:t>
+      </w:r>
+      <w:proofErr w:type="spellEnd"/>
+      <w:r>
+        <w:rPr>
+          <w:rFonts w:ascii="Courier New" w:eastAsia="Times New Roman" w:hAnsi="Courier New" w:cs="Courier New"/>
+          <w:b/>
+          <w:color w:val="000000"/>
+          <w:sz w:val="24"/>
+          <w:szCs w:val="24"/>
+        </w:rPr>
+        <w:t xml:space="preserve"> where </w:t>
+      </w:r>
+      <w:proofErr w:type="spellStart"/>
+      <w:r>
+        <w:rPr>
+          <w:rFonts w:ascii="Courier New" w:eastAsia="Times New Roman" w:hAnsi="Courier New" w:cs="Courier New"/>
+          <w:b/>
+          <w:color w:val="000000"/>
+          <w:sz w:val="24"/>
+          <w:szCs w:val="24"/>
+        </w:rPr>
+        <w:t>students.last</w:t>
+      </w:r>
+      <w:proofErr w:type="spellEnd"/>
+      <w:r>
+        <w:rPr>
+          <w:rFonts w:ascii="Courier New" w:eastAsia="Times New Roman" w:hAnsi="Courier New" w:cs="Courier New"/>
+          <w:b/>
+          <w:color w:val="000000"/>
+          <w:sz w:val="24"/>
+          <w:szCs w:val="24"/>
+        </w:rPr>
+        <w:t xml:space="preserve"> == “</w:t>
+      </w:r>
+      <w:proofErr w:type="spellStart"/>
+      <w:r>
+        <w:rPr>
+          <w:rFonts w:ascii="Courier New" w:eastAsia="Times New Roman" w:hAnsi="Courier New" w:cs="Courier New"/>
+          <w:b/>
+          <w:color w:val="000000"/>
+          <w:sz w:val="24"/>
+          <w:szCs w:val="24"/>
+        </w:rPr>
+        <w:t>schmoe</w:t>
+      </w:r>
+      <w:proofErr w:type="spellEnd"/>
+      <w:r>
+        <w:rPr>
+          <w:rFonts w:ascii="Courier New" w:eastAsia="Times New Roman" w:hAnsi="Courier New" w:cs="Courier New"/>
+          <w:b/>
+          <w:color w:val="000000"/>
+          <w:sz w:val="24"/>
+          <w:szCs w:val="24"/>
+        </w:rPr>
+        <w:t>”;</w:t>
+      </w:r>
+    </w:p>
+    <w:p>
+      <w:pPr>
+        <w:rPr>
+          <w:rFonts w:ascii="Courier New" w:eastAsia="Times New Roman" w:hAnsi="Courier New" w:cs="Courier New"/>
+          <w:b/>
+          <w:color w:val="000000"/>
+          <w:sz w:val="24"/>
+          <w:szCs w:val="24"/>
+        </w:rPr>
+      </w:pPr>
+    </w:p>
+    <w:p>
+      <w:pPr>
+        <w:rPr>
+          <w:rFonts w:eastAsia="Times New Roman" w:cs="Arial"/>
+          <w:color w:val="000000"/>
+          <w:sz w:val="24"/>
+          <w:szCs w:val="24"/>
+        </w:rPr>
+      </w:pPr>
+    </w:p>
+    <w:p>
+      <w:pPr>
+        <w:pStyle w:val="Heading1"/>
+      </w:pPr>
+      <w:r>
+        <w:t>User Manual</w:t>
       </w:r>
     </w:p>
     <w:p>
@@ -491,22 +1285,30 @@
     </w:p>
     <w:p>
       <w:pPr>
-        <w:pStyle w:val="Heading1"/>
-      </w:pPr>
-      <w:r>
-        <w:t>Query Language</w:t>
-      </w:r>
-    </w:p>
-    <w:p>
-      <w:pPr>
-        <w:spacing w:after="0" w:line="240" w:lineRule="auto"/>
-        <w:rPr>
-          <w:rFonts w:ascii="Arial" w:eastAsia="Times New Roman" w:hAnsi="Arial" w:cs="Arial"/>
-          <w:color w:val="000000"/>
-          <w:sz w:val="23"/>
-          <w:szCs w:val="23"/>
-        </w:rPr>
-      </w:pPr>
+        <w:pStyle w:val="Heading2"/>
+      </w:pPr>
+      <w:r>
+        <w:t>Getting Started</w:t>
+      </w:r>
+    </w:p>
+    <w:p>
+      <w:pPr>
+        <w:rPr>
+          <w:rFonts w:eastAsia="Times New Roman" w:cs="Arial"/>
+          <w:color w:val="000000"/>
+          <w:sz w:val="24"/>
+          <w:szCs w:val="24"/>
+        </w:rPr>
+      </w:pPr>
+      <w:r>
+        <w:rPr>
+          <w:rFonts w:eastAsia="Times New Roman" w:cs="Arial"/>
+          <w:color w:val="000000"/>
+          <w:sz w:val="24"/>
+          <w:szCs w:val="24"/>
+        </w:rPr>
+        <w:t xml:space="preserve">In order to execute </w:t>
+      </w:r>
       <w:proofErr w:type="spellStart"/>
       <w:r>
         <w:rPr>
@@ -525,186 +1327,6 @@
           <w:sz w:val="24"/>
           <w:szCs w:val="24"/>
         </w:rPr>
-        <w:t xml:space="preserve"> include</w:t>
-      </w:r>
-      <w:r>
-        <w:rPr>
-          <w:rFonts w:eastAsia="Times New Roman" w:cs="Arial"/>
-          <w:color w:val="000000"/>
-          <w:sz w:val="24"/>
-          <w:szCs w:val="24"/>
-        </w:rPr>
-        <w:t>s</w:t>
-      </w:r>
-      <w:r>
-        <w:rPr>
-          <w:rFonts w:eastAsia="Times New Roman" w:cs="Arial"/>
-          <w:color w:val="000000"/>
-          <w:sz w:val="24"/>
-          <w:szCs w:val="24"/>
-        </w:rPr>
-        <w:t xml:space="preserve"> the capabilities to create, retrieve, update and delete via method called from command line.</w:t>
-      </w:r>
-      <w:r>
-        <w:rPr>
-          <w:rFonts w:eastAsia="Times New Roman" w:cs="Arial"/>
-          <w:color w:val="000000"/>
-          <w:sz w:val="24"/>
-          <w:szCs w:val="24"/>
-        </w:rPr>
-        <w:t xml:space="preserve">  Results can be filtered with a where command.</w:t>
-      </w:r>
-      <w:r>
-        <w:rPr>
-          <w:rFonts w:eastAsia="Times New Roman" w:cs="Arial"/>
-          <w:color w:val="000000"/>
-          <w:sz w:val="24"/>
-          <w:szCs w:val="24"/>
-        </w:rPr>
-        <w:t xml:space="preserve">  In addition it include</w:t>
-      </w:r>
-      <w:r>
-        <w:rPr>
-          <w:rFonts w:eastAsia="Times New Roman" w:cs="Arial"/>
-          <w:color w:val="000000"/>
-          <w:sz w:val="24"/>
-          <w:szCs w:val="24"/>
-        </w:rPr>
-        <w:t>s</w:t>
-      </w:r>
-      <w:r>
-        <w:rPr>
-          <w:rFonts w:eastAsia="Times New Roman" w:cs="Arial"/>
-          <w:color w:val="000000"/>
-          <w:sz w:val="24"/>
-          <w:szCs w:val="24"/>
-        </w:rPr>
-        <w:t xml:space="preserve"> aggregate functions for sum, max, min, average and count</w:t>
-      </w:r>
-      <w:r>
-        <w:rPr>
-          <w:rFonts w:eastAsia="Times New Roman" w:cs="Arial"/>
-          <w:color w:val="000000"/>
-          <w:sz w:val="23"/>
-          <w:szCs w:val="23"/>
-        </w:rPr>
-        <w:t>.</w:t>
-      </w:r>
-      <w:r>
-        <w:rPr>
-          <w:rFonts w:eastAsia="Times New Roman" w:cs="Arial"/>
-          <w:color w:val="000000"/>
-          <w:sz w:val="23"/>
-          <w:szCs w:val="23"/>
-        </w:rPr>
-        <w:t xml:space="preserve"> Queries have specific commands followed by their node notation, for example</w:t>
-      </w:r>
-      <w:r>
-        <w:rPr>
-          <w:rFonts w:ascii="Arial" w:eastAsia="Times New Roman" w:hAnsi="Arial" w:cs="Arial"/>
-          <w:color w:val="000000"/>
-          <w:sz w:val="23"/>
-          <w:szCs w:val="23"/>
-        </w:rPr>
-        <w:t xml:space="preserve"> </w:t>
-      </w:r>
-      <w:proofErr w:type="spellStart"/>
-      <w:r>
-        <w:rPr>
-          <w:rFonts w:ascii="Courier New" w:eastAsia="Times New Roman" w:hAnsi="Courier New" w:cs="Courier New"/>
-          <w:b/>
-          <w:color w:val="000000"/>
-          <w:sz w:val="23"/>
-          <w:szCs w:val="23"/>
-        </w:rPr>
-        <w:t>myCollection.myField</w:t>
-      </w:r>
-      <w:proofErr w:type="spellEnd"/>
-      <w:r>
-        <w:rPr>
-          <w:rFonts w:ascii="Arial Narrow" w:eastAsia="Times New Roman" w:hAnsi="Arial Narrow" w:cs="Courier New"/>
-          <w:b/>
-          <w:color w:val="000000"/>
-          <w:sz w:val="23"/>
-          <w:szCs w:val="23"/>
-        </w:rPr>
-        <w:t>.</w:t>
-      </w:r>
-    </w:p>
-    <w:p>
-      <w:pPr>
-        <w:rPr>
-          <w:rFonts w:ascii="Arial" w:hAnsi="Arial" w:cs="Arial"/>
-          <w:b/>
-          <w:color w:val="000000"/>
-          <w:sz w:val="28"/>
-          <w:szCs w:val="28"/>
-        </w:rPr>
-      </w:pPr>
-    </w:p>
-    <w:p>
-      <w:pPr>
-        <w:pStyle w:val="Heading1"/>
-      </w:pPr>
-      <w:r>
-        <w:t>User Manual</w:t>
-      </w:r>
-    </w:p>
-    <w:p>
-      <w:pPr>
-        <w:rPr>
-          <w:rFonts w:ascii="Arial" w:hAnsi="Arial" w:cs="Arial"/>
-          <w:b/>
-          <w:color w:val="000000"/>
-          <w:sz w:val="28"/>
-          <w:szCs w:val="28"/>
-        </w:rPr>
-      </w:pPr>
-    </w:p>
-    <w:p>
-      <w:pPr>
-        <w:pStyle w:val="Heading2"/>
-      </w:pPr>
-      <w:r>
-        <w:t>Getting Started</w:t>
-      </w:r>
-    </w:p>
-    <w:p>
-      <w:pPr>
-        <w:rPr>
-          <w:rFonts w:eastAsia="Times New Roman" w:cs="Arial"/>
-          <w:color w:val="000000"/>
-          <w:sz w:val="24"/>
-          <w:szCs w:val="24"/>
-        </w:rPr>
-      </w:pPr>
-      <w:r>
-        <w:rPr>
-          <w:rFonts w:eastAsia="Times New Roman" w:cs="Arial"/>
-          <w:color w:val="000000"/>
-          <w:sz w:val="24"/>
-          <w:szCs w:val="24"/>
-        </w:rPr>
-        <w:t xml:space="preserve">In order to execute </w:t>
-      </w:r>
-      <w:proofErr w:type="spellStart"/>
-      <w:r>
-        <w:rPr>
-          <w:rFonts w:eastAsia="Times New Roman" w:cs="Arial"/>
-          <w:color w:val="000000"/>
-          <w:sz w:val="24"/>
-          <w:szCs w:val="24"/>
-        </w:rPr>
-        <w:t>MordorDB</w:t>
-      </w:r>
-      <w:proofErr w:type="spellEnd"/>
-      <w:r>
-        <w:rPr>
-          <w:rFonts w:eastAsia="Times New Roman" w:cs="Arial"/>
-          <w:color w:val="000000"/>
-          <w:sz w:val="24"/>
-          <w:szCs w:val="24"/>
-        </w:rPr>
         <w:t>, simply click on the exe file found in the debug directory of the bin folder.</w:t>
       </w:r>
       <w:r>
@@ -725,8 +1347,6 @@
         </w:rPr>
         <w:t xml:space="preserve">irectory where the executable is located so creating a new folder for organization is recommended but not required. </w:t>
       </w:r>
-      <w:bookmarkStart w:id="0" w:name="_GoBack"/>
-      <w:bookmarkEnd w:id="0"/>
     </w:p>
     <w:p>
       <w:pPr>
@@ -985,16 +1605,7 @@
           <w:sz w:val="24"/>
           <w:szCs w:val="24"/>
         </w:rPr>
-        <w:t>reates a checkpoint and forces</w:t>
-      </w:r>
-      <w:r>
-        <w:rPr>
-          <w:rFonts w:eastAsia="Times New Roman" w:cs="Courier New"/>
-          <w:color w:val="000000"/>
-          <w:sz w:val="24"/>
-          <w:szCs w:val="24"/>
-        </w:rPr>
-        <w:t xml:space="preserve"> the log to write to disk</w:t>
+        <w:t>reates a checkpoint and forces the log to write to disk</w:t>
       </w:r>
     </w:p>
     <w:p>
@@ -1080,16 +1691,7 @@
           <w:sz w:val="24"/>
           <w:szCs w:val="24"/>
         </w:rPr>
-        <w:t>olls the data back to i</w:t>
-      </w:r>
-      <w:r>
-        <w:rPr>
-          <w:rFonts w:eastAsia="Times New Roman" w:cs="Courier New"/>
-          <w:color w:val="000000"/>
-          <w:sz w:val="24"/>
-          <w:szCs w:val="24"/>
-        </w:rPr>
-        <w:t>ts state at the last checkpoint</w:t>
+        <w:t>olls the data back to its state at the last checkpoint</w:t>
       </w:r>
     </w:p>
     <w:p>
@@ -1114,18 +1716,7 @@
           <w:sz w:val="24"/>
           <w:szCs w:val="24"/>
         </w:rPr>
-        <w:lastRenderedPageBreak/>
-        <w:t>hel</w:t>
-      </w:r>
-      <w:r>
-        <w:rPr>
-          <w:rFonts w:ascii="Courier New" w:eastAsia="Times New Roman" w:hAnsi="Courier New" w:cs="Courier New"/>
-          <w:b/>
-          <w:color w:val="000000"/>
-          <w:sz w:val="24"/>
-          <w:szCs w:val="24"/>
-        </w:rPr>
-        <w:t>p</w:t>
+        <w:t>help</w:t>
       </w:r>
       <w:proofErr w:type="gramEnd"/>
       <w:r>
@@ -1272,6 +1863,7 @@
           <w:sz w:val="24"/>
           <w:szCs w:val="24"/>
         </w:rPr>
+        <w:lastRenderedPageBreak/>
         <w:t xml:space="preserve">Clears </w:t>
       </w:r>
       <w:r>
@@ -1354,7 +1946,7 @@
         <w:spacing w:after="0" w:line="240" w:lineRule="auto"/>
         <w:ind w:firstLine="720"/>
         <w:rPr>
-          <w:rFonts w:ascii="Courier New" w:eastAsia="Times New Roman" w:hAnsi="Courier New" w:cs="Courier New"/>
+          <w:rFonts w:eastAsia="Times New Roman" w:cs="Courier New"/>
           <w:color w:val="000000"/>
           <w:sz w:val="24"/>
           <w:szCs w:val="24"/>
@@ -1378,6 +1970,95 @@
         </w:rPr>
         <w:t>nds the program</w:t>
       </w:r>
+    </w:p>
+    <w:p>
+      <w:pPr>
+        <w:autoSpaceDE w:val="0"/>
+        <w:autoSpaceDN w:val="0"/>
+        <w:adjustRightInd w:val="0"/>
+        <w:spacing w:after="0" w:line="240" w:lineRule="auto"/>
+        <w:rPr>
+          <w:rFonts w:ascii="Courier New" w:eastAsia="Times New Roman" w:hAnsi="Courier New" w:cs="Courier New"/>
+          <w:color w:val="000000"/>
+          <w:sz w:val="24"/>
+          <w:szCs w:val="24"/>
+        </w:rPr>
+      </w:pPr>
+      <w:r>
+        <w:rPr>
+          <w:rFonts w:ascii="Courier New" w:eastAsia="Times New Roman" w:hAnsi="Courier New" w:cs="Courier New"/>
+          <w:b/>
+          <w:color w:val="000000"/>
+          <w:sz w:val="24"/>
+          <w:szCs w:val="24"/>
+        </w:rPr>
+        <w:t>Query help</w:t>
+      </w:r>
+      <w:r>
+        <w:rPr>
+          <w:rFonts w:ascii="Courier New" w:eastAsia="Times New Roman" w:hAnsi="Courier New" w:cs="Courier New"/>
+          <w:color w:val="000000"/>
+          <w:sz w:val="24"/>
+          <w:szCs w:val="24"/>
+        </w:rPr>
+        <w:t xml:space="preserve"> – </w:t>
+      </w:r>
+    </w:p>
+    <w:p>
+      <w:pPr>
+        <w:autoSpaceDE w:val="0"/>
+        <w:autoSpaceDN w:val="0"/>
+        <w:adjustRightInd w:val="0"/>
+        <w:spacing w:after="0" w:line="240" w:lineRule="auto"/>
+        <w:ind w:firstLine="720"/>
+        <w:rPr>
+          <w:rFonts w:eastAsia="Times New Roman" w:cs="Courier New"/>
+          <w:color w:val="000000"/>
+          <w:sz w:val="24"/>
+          <w:szCs w:val="24"/>
+        </w:rPr>
+      </w:pPr>
+      <w:r>
+        <w:rPr>
+          <w:rFonts w:eastAsia="Times New Roman" w:cs="Courier New"/>
+          <w:color w:val="000000"/>
+          <w:sz w:val="24"/>
+          <w:szCs w:val="24"/>
+        </w:rPr>
+        <w:t>Displays a list of common query commands with examples included.</w:t>
+      </w:r>
+      <w:bookmarkStart w:id="0" w:name="_GoBack"/>
+      <w:bookmarkEnd w:id="0"/>
+    </w:p>
+    <w:p>
+      <w:pPr>
+        <w:autoSpaceDE w:val="0"/>
+        <w:autoSpaceDN w:val="0"/>
+        <w:adjustRightInd w:val="0"/>
+        <w:spacing w:after="0" w:line="240" w:lineRule="auto"/>
+        <w:ind w:firstLine="720"/>
+        <w:rPr>
+          <w:rFonts w:eastAsia="Times New Roman" w:cs="Courier New"/>
+          <w:color w:val="000000"/>
+          <w:sz w:val="24"/>
+          <w:szCs w:val="24"/>
+        </w:rPr>
+      </w:pPr>
+    </w:p>
+    <w:p>
+      <w:pPr>
+        <w:autoSpaceDE w:val="0"/>
+        <w:autoSpaceDN w:val="0"/>
+        <w:adjustRightInd w:val="0"/>
+        <w:spacing w:after="0" w:line="240" w:lineRule="auto"/>
+        <w:ind w:firstLine="720"/>
+        <w:rPr>
+          <w:rFonts w:ascii="Courier New" w:eastAsia="Times New Roman" w:hAnsi="Courier New" w:cs="Courier New"/>
+          <w:color w:val="000000"/>
+          <w:sz w:val="24"/>
+          <w:szCs w:val="24"/>
+        </w:rPr>
+      </w:pPr>
     </w:p>
     <w:sectPr>
       <w:pgSz w:w="12240" w:h="15840"/>
@@ -1826,6 +2507,28 @@
       <w:szCs w:val="26"/>
     </w:rPr>
   </w:style>
+  <w:style w:type="paragraph" w:styleId="Heading3">
+    <w:name w:val="heading 3"/>
+    <w:basedOn w:val="Normal"/>
+    <w:next w:val="Normal"/>
+    <w:link w:val="Heading3Char"/>
+    <w:uiPriority w:val="9"/>
+    <w:unhideWhenUsed/>
+    <w:qFormat/>
+    <w:rsid w:val="0058321C"/>
+    <w:pPr>
+      <w:keepNext/>
+      <w:keepLines/>
+      <w:spacing w:before="40" w:after="0"/>
+      <w:outlineLvl w:val="2"/>
+    </w:pPr>
+    <w:rPr>
+      <w:rFonts w:asciiTheme="majorHAnsi" w:eastAsiaTheme="majorEastAsia" w:hAnsiTheme="majorHAnsi" w:cstheme="majorBidi"/>
+      <w:color w:val="1F4D78" w:themeColor="accent1" w:themeShade="7F"/>
+      <w:sz w:val="24"/>
+      <w:szCs w:val="24"/>
+    </w:rPr>
+  </w:style>
   <w:style w:type="character" w:default="1" w:styleId="DefaultParagraphFont">
     <w:name w:val="Default Paragraph Font"/>
     <w:uiPriority w:val="1"/>
@@ -1893,6 +2596,19 @@
       <w:color w:val="2E74B5" w:themeColor="accent1" w:themeShade="BF"/>
       <w:sz w:val="26"/>
       <w:szCs w:val="26"/>
+    </w:rPr>
+  </w:style>
+  <w:style w:type="character" w:customStyle="1" w:styleId="Heading3Char">
+    <w:name w:val="Heading 3 Char"/>
+    <w:basedOn w:val="DefaultParagraphFont"/>
+    <w:link w:val="Heading3"/>
+    <w:uiPriority w:val="9"/>
+    <w:rsid w:val="0058321C"/>
+    <w:rPr>
+      <w:rFonts w:asciiTheme="majorHAnsi" w:eastAsiaTheme="majorEastAsia" w:hAnsiTheme="majorHAnsi" w:cstheme="majorBidi"/>
+      <w:color w:val="1F4D78" w:themeColor="accent1" w:themeShade="7F"/>
+      <w:sz w:val="24"/>
+      <w:szCs w:val="24"/>
     </w:rPr>
   </w:style>
 </w:styles>

</xml_diff>

<commit_message>
more query stuff on the manual
</commit_message>
<xml_diff>
--- a/Mordor.docx
+++ b/Mordor.docx
@@ -514,758 +514,6 @@
     </w:p>
     <w:p>
       <w:pPr>
-        <w:rPr>
-          <w:rFonts w:ascii="Arial" w:hAnsi="Arial" w:cs="Arial"/>
-          <w:b/>
-          <w:color w:val="000000"/>
-          <w:sz w:val="28"/>
-          <w:szCs w:val="28"/>
-        </w:rPr>
-      </w:pPr>
-    </w:p>
-    <w:p>
-      <w:pPr>
-        <w:pStyle w:val="Heading1"/>
-      </w:pPr>
-      <w:r>
-        <w:t>Query Language</w:t>
-      </w:r>
-    </w:p>
-    <w:p>
-      <w:pPr>
-        <w:spacing w:after="0" w:line="240" w:lineRule="auto"/>
-        <w:rPr>
-          <w:rFonts w:eastAsia="Times New Roman" w:cs="Arial"/>
-          <w:color w:val="000000"/>
-          <w:sz w:val="23"/>
-          <w:szCs w:val="23"/>
-        </w:rPr>
-      </w:pPr>
-      <w:proofErr w:type="spellStart"/>
-      <w:r>
-        <w:rPr>
-          <w:rFonts w:eastAsia="Times New Roman" w:cs="Arial"/>
-          <w:color w:val="000000"/>
-          <w:sz w:val="24"/>
-          <w:szCs w:val="24"/>
-        </w:rPr>
-        <w:t>MordorDB</w:t>
-      </w:r>
-      <w:proofErr w:type="spellEnd"/>
-      <w:r>
-        <w:rPr>
-          <w:rFonts w:eastAsia="Times New Roman" w:cs="Arial"/>
-          <w:color w:val="000000"/>
-          <w:sz w:val="24"/>
-          <w:szCs w:val="24"/>
-        </w:rPr>
-        <w:t xml:space="preserve"> include</w:t>
-      </w:r>
-      <w:r>
-        <w:rPr>
-          <w:rFonts w:eastAsia="Times New Roman" w:cs="Arial"/>
-          <w:color w:val="000000"/>
-          <w:sz w:val="24"/>
-          <w:szCs w:val="24"/>
-        </w:rPr>
-        <w:t>s</w:t>
-      </w:r>
-      <w:r>
-        <w:rPr>
-          <w:rFonts w:eastAsia="Times New Roman" w:cs="Arial"/>
-          <w:color w:val="000000"/>
-          <w:sz w:val="24"/>
-          <w:szCs w:val="24"/>
-        </w:rPr>
-        <w:t xml:space="preserve"> the capabilities to create, retrieve, update and delete via method called from command line.</w:t>
-      </w:r>
-      <w:r>
-        <w:rPr>
-          <w:rFonts w:eastAsia="Times New Roman" w:cs="Arial"/>
-          <w:color w:val="000000"/>
-          <w:sz w:val="24"/>
-          <w:szCs w:val="24"/>
-        </w:rPr>
-        <w:t xml:space="preserve">  Results can be filtered with a where command.</w:t>
-      </w:r>
-      <w:r>
-        <w:rPr>
-          <w:rFonts w:eastAsia="Times New Roman" w:cs="Arial"/>
-          <w:color w:val="000000"/>
-          <w:sz w:val="24"/>
-          <w:szCs w:val="24"/>
-        </w:rPr>
-        <w:t xml:space="preserve">  In addition it include</w:t>
-      </w:r>
-      <w:r>
-        <w:rPr>
-          <w:rFonts w:eastAsia="Times New Roman" w:cs="Arial"/>
-          <w:color w:val="000000"/>
-          <w:sz w:val="24"/>
-          <w:szCs w:val="24"/>
-        </w:rPr>
-        <w:t>s</w:t>
-      </w:r>
-      <w:r>
-        <w:rPr>
-          <w:rFonts w:eastAsia="Times New Roman" w:cs="Arial"/>
-          <w:color w:val="000000"/>
-          <w:sz w:val="24"/>
-          <w:szCs w:val="24"/>
-        </w:rPr>
-        <w:t xml:space="preserve"> aggregate functions for sum, max, min, average and count</w:t>
-      </w:r>
-      <w:r>
-        <w:rPr>
-          <w:rFonts w:eastAsia="Times New Roman" w:cs="Arial"/>
-          <w:color w:val="000000"/>
-          <w:sz w:val="23"/>
-          <w:szCs w:val="23"/>
-        </w:rPr>
-        <w:t>.</w:t>
-      </w:r>
-      <w:r>
-        <w:rPr>
-          <w:rFonts w:eastAsia="Times New Roman" w:cs="Arial"/>
-          <w:color w:val="000000"/>
-          <w:sz w:val="23"/>
-          <w:szCs w:val="23"/>
-        </w:rPr>
-        <w:t xml:space="preserve"> </w:t>
-      </w:r>
-      <w:r>
-        <w:rPr>
-          <w:rFonts w:eastAsia="Times New Roman" w:cs="Arial"/>
-          <w:color w:val="000000"/>
-          <w:sz w:val="23"/>
-          <w:szCs w:val="23"/>
-        </w:rPr>
-        <w:t>All queries must end with a semicolon.</w:t>
-      </w:r>
-    </w:p>
-    <w:p>
-      <w:pPr>
-        <w:spacing w:after="0" w:line="240" w:lineRule="auto"/>
-        <w:rPr>
-          <w:rFonts w:ascii="Arial Narrow" w:eastAsia="Times New Roman" w:hAnsi="Arial Narrow" w:cs="Courier New"/>
-          <w:b/>
-          <w:color w:val="000000"/>
-          <w:sz w:val="23"/>
-          <w:szCs w:val="23"/>
-        </w:rPr>
-      </w:pPr>
-    </w:p>
-    <w:p>
-      <w:pPr>
-        <w:pStyle w:val="Heading3"/>
-        <w:rPr>
-          <w:rFonts w:ascii="Arial" w:eastAsia="Times New Roman" w:hAnsi="Arial" w:cs="Arial"/>
-        </w:rPr>
-      </w:pPr>
-      <w:r>
-        <w:rPr>
-          <w:rFonts w:eastAsia="Times New Roman"/>
-        </w:rPr>
-        <w:t>Select</w:t>
-      </w:r>
-    </w:p>
-    <w:p>
-      <w:pPr>
-        <w:rPr>
-          <w:rFonts w:eastAsia="Times New Roman" w:cs="Arial"/>
-          <w:color w:val="000000"/>
-          <w:sz w:val="24"/>
-          <w:szCs w:val="24"/>
-        </w:rPr>
-      </w:pPr>
-      <w:r>
-        <w:rPr>
-          <w:rFonts w:eastAsia="Times New Roman" w:cs="Arial"/>
-          <w:color w:val="000000"/>
-          <w:sz w:val="24"/>
-          <w:szCs w:val="24"/>
-        </w:rPr>
-        <w:t>In order</w:t>
-      </w:r>
-      <w:r>
-        <w:rPr>
-          <w:rFonts w:eastAsia="Times New Roman" w:cs="Arial"/>
-          <w:color w:val="000000"/>
-          <w:sz w:val="24"/>
-          <w:szCs w:val="24"/>
-        </w:rPr>
-        <w:t xml:space="preserve"> to retrieve data from the database the user specifies the </w:t>
-      </w:r>
-      <w:r>
-        <w:rPr>
-          <w:rFonts w:ascii="Courier New" w:eastAsia="Times New Roman" w:hAnsi="Courier New" w:cs="Courier New"/>
-          <w:b/>
-          <w:color w:val="000000"/>
-          <w:sz w:val="24"/>
-          <w:szCs w:val="24"/>
-        </w:rPr>
-        <w:t>select</w:t>
-      </w:r>
-      <w:r>
-        <w:rPr>
-          <w:rFonts w:eastAsia="Times New Roman" w:cs="Arial"/>
-          <w:color w:val="000000"/>
-          <w:sz w:val="24"/>
-          <w:szCs w:val="24"/>
-        </w:rPr>
-        <w:t xml:space="preserve"> command followed by a space.  Then </w:t>
-      </w:r>
-      <w:proofErr w:type="gramStart"/>
-      <w:r>
-        <w:rPr>
-          <w:rFonts w:eastAsia="Times New Roman" w:cs="Arial"/>
-          <w:color w:val="000000"/>
-          <w:sz w:val="24"/>
-          <w:szCs w:val="24"/>
-        </w:rPr>
-        <w:t>the  collection</w:t>
-      </w:r>
-      <w:proofErr w:type="gramEnd"/>
-      <w:r>
-        <w:rPr>
-          <w:rFonts w:eastAsia="Times New Roman" w:cs="Arial"/>
-          <w:color w:val="000000"/>
-          <w:sz w:val="24"/>
-          <w:szCs w:val="24"/>
-        </w:rPr>
-        <w:t xml:space="preserve"> name or names  and then the field name are concatenated with periods. </w:t>
-      </w:r>
-    </w:p>
-    <w:p>
-      <w:pPr>
-        <w:rPr>
-          <w:rFonts w:eastAsia="Times New Roman" w:cs="Arial"/>
-          <w:color w:val="000000"/>
-          <w:sz w:val="24"/>
-          <w:szCs w:val="24"/>
-        </w:rPr>
-      </w:pPr>
-      <w:r>
-        <w:rPr>
-          <w:rFonts w:eastAsia="Times New Roman" w:cs="Arial"/>
-          <w:color w:val="000000"/>
-          <w:sz w:val="24"/>
-          <w:szCs w:val="24"/>
-        </w:rPr>
-        <w:t xml:space="preserve"> </w:t>
-      </w:r>
-      <w:proofErr w:type="gramStart"/>
-      <w:r>
-        <w:rPr>
-          <w:rFonts w:eastAsia="Times New Roman" w:cs="Arial"/>
-          <w:color w:val="000000"/>
-          <w:sz w:val="24"/>
-          <w:szCs w:val="24"/>
-        </w:rPr>
-        <w:t xml:space="preserve">To </w:t>
-      </w:r>
-      <w:r>
-        <w:rPr>
-          <w:rFonts w:eastAsia="Times New Roman" w:cs="Arial"/>
-          <w:color w:val="000000"/>
-          <w:sz w:val="24"/>
-          <w:szCs w:val="24"/>
-        </w:rPr>
-        <w:t xml:space="preserve"> retrieve</w:t>
-      </w:r>
-      <w:proofErr w:type="gramEnd"/>
-      <w:r>
-        <w:rPr>
-          <w:rFonts w:eastAsia="Times New Roman" w:cs="Arial"/>
-          <w:color w:val="000000"/>
-          <w:sz w:val="24"/>
-          <w:szCs w:val="24"/>
-        </w:rPr>
-        <w:t xml:space="preserve"> the first name of a student in the students collection with an id of 1 you would enter </w:t>
-      </w:r>
-      <w:r>
-        <w:rPr>
-          <w:rFonts w:eastAsia="Times New Roman" w:cs="Arial"/>
-          <w:color w:val="000000"/>
-          <w:sz w:val="24"/>
-          <w:szCs w:val="24"/>
-        </w:rPr>
-        <w:t>:</w:t>
-      </w:r>
-    </w:p>
-    <w:p>
-      <w:pPr>
-        <w:ind w:firstLine="720"/>
-        <w:rPr>
-          <w:rFonts w:ascii="Courier New" w:eastAsia="Times New Roman" w:hAnsi="Courier New" w:cs="Courier New"/>
-          <w:b/>
-          <w:color w:val="000000"/>
-          <w:sz w:val="24"/>
-          <w:szCs w:val="24"/>
-        </w:rPr>
-      </w:pPr>
-      <w:proofErr w:type="gramStart"/>
-      <w:r>
-        <w:rPr>
-          <w:rFonts w:ascii="Courier New" w:eastAsia="Times New Roman" w:hAnsi="Courier New" w:cs="Courier New"/>
-          <w:b/>
-          <w:color w:val="000000"/>
-          <w:sz w:val="24"/>
-          <w:szCs w:val="24"/>
-        </w:rPr>
-        <w:t>select</w:t>
-      </w:r>
-      <w:proofErr w:type="gramEnd"/>
-      <w:r>
-        <w:rPr>
-          <w:rFonts w:ascii="Courier New" w:eastAsia="Times New Roman" w:hAnsi="Courier New" w:cs="Courier New"/>
-          <w:b/>
-          <w:color w:val="000000"/>
-          <w:sz w:val="24"/>
-          <w:szCs w:val="24"/>
-        </w:rPr>
-        <w:t xml:space="preserve"> students.1.firstname</w:t>
-      </w:r>
-      <w:r>
-        <w:rPr>
-          <w:rFonts w:ascii="Courier New" w:eastAsia="Times New Roman" w:hAnsi="Courier New" w:cs="Courier New"/>
-          <w:b/>
-          <w:color w:val="000000"/>
-          <w:sz w:val="24"/>
-          <w:szCs w:val="24"/>
-        </w:rPr>
-        <w:t xml:space="preserve">;  </w:t>
-      </w:r>
-    </w:p>
-    <w:p>
-      <w:pPr>
-        <w:rPr>
-          <w:rFonts w:ascii="Courier New" w:eastAsia="Times New Roman" w:hAnsi="Courier New" w:cs="Courier New"/>
-          <w:b/>
-          <w:color w:val="000000"/>
-          <w:sz w:val="24"/>
-          <w:szCs w:val="24"/>
-        </w:rPr>
-      </w:pPr>
-      <w:r>
-        <w:rPr>
-          <w:rFonts w:eastAsia="Times New Roman" w:cs="Courier New"/>
-          <w:color w:val="000000"/>
-          <w:sz w:val="24"/>
-          <w:szCs w:val="24"/>
-        </w:rPr>
-        <w:t>To retrieve the first name of all students you would enter</w:t>
-      </w:r>
-      <w:r>
-        <w:rPr>
-          <w:rFonts w:ascii="Courier New" w:eastAsia="Times New Roman" w:hAnsi="Courier New" w:cs="Courier New"/>
-          <w:b/>
-          <w:color w:val="000000"/>
-          <w:sz w:val="24"/>
-          <w:szCs w:val="24"/>
-        </w:rPr>
-        <w:t>:</w:t>
-      </w:r>
-    </w:p>
-    <w:p>
-      <w:pPr>
-        <w:ind w:firstLine="720"/>
-        <w:rPr>
-          <w:rFonts w:ascii="Courier New" w:eastAsia="Times New Roman" w:hAnsi="Courier New" w:cs="Courier New"/>
-          <w:b/>
-          <w:color w:val="000000"/>
-          <w:sz w:val="24"/>
-          <w:szCs w:val="24"/>
-        </w:rPr>
-      </w:pPr>
-      <w:proofErr w:type="gramStart"/>
-      <w:r>
-        <w:rPr>
-          <w:rFonts w:ascii="Courier New" w:eastAsia="Times New Roman" w:hAnsi="Courier New" w:cs="Courier New"/>
-          <w:b/>
-          <w:color w:val="000000"/>
-          <w:sz w:val="24"/>
-          <w:szCs w:val="24"/>
-        </w:rPr>
-        <w:t>select</w:t>
-      </w:r>
-      <w:proofErr w:type="gramEnd"/>
-      <w:r>
-        <w:rPr>
-          <w:rFonts w:ascii="Courier New" w:eastAsia="Times New Roman" w:hAnsi="Courier New" w:cs="Courier New"/>
-          <w:b/>
-          <w:color w:val="000000"/>
-          <w:sz w:val="24"/>
-          <w:szCs w:val="24"/>
-        </w:rPr>
-        <w:t xml:space="preserve"> students.*.first;</w:t>
-      </w:r>
-    </w:p>
-    <w:p>
-      <w:pPr>
-        <w:pStyle w:val="Heading3"/>
-        <w:rPr>
-          <w:rFonts w:eastAsia="Times New Roman"/>
-        </w:rPr>
-      </w:pPr>
-      <w:r>
-        <w:rPr>
-          <w:rFonts w:eastAsia="Times New Roman"/>
-        </w:rPr>
-        <w:lastRenderedPageBreak/>
-        <w:t>Insert</w:t>
-      </w:r>
-    </w:p>
-    <w:p>
-      <w:r>
-        <w:t xml:space="preserve">To create new data in the database you use the </w:t>
-      </w:r>
-      <w:r>
-        <w:rPr>
-          <w:rFonts w:ascii="Courier New" w:eastAsia="Times New Roman" w:hAnsi="Courier New" w:cs="Courier New"/>
-          <w:b/>
-          <w:color w:val="000000"/>
-          <w:sz w:val="24"/>
-          <w:szCs w:val="24"/>
-        </w:rPr>
-        <w:t>insert</w:t>
-      </w:r>
-      <w:r>
-        <w:t xml:space="preserve"> command. </w:t>
-      </w:r>
-      <w:r>
-        <w:t xml:space="preserve">You must format the new data as a </w:t>
-      </w:r>
-      <w:proofErr w:type="spellStart"/>
-      <w:r>
-        <w:t>Json</w:t>
-      </w:r>
-      <w:proofErr w:type="spellEnd"/>
-      <w:r>
-        <w:t xml:space="preserve"> object. You must also specify the collection into which it will be inserted as well as the key for the new data.</w:t>
-      </w:r>
-    </w:p>
-    <w:p>
-      <w:r>
-        <w:t xml:space="preserve">To add the first and last names of a student to the </w:t>
-      </w:r>
-      <w:proofErr w:type="gramStart"/>
-      <w:r>
-        <w:t>students</w:t>
-      </w:r>
-      <w:proofErr w:type="gramEnd"/>
-      <w:r>
-        <w:t xml:space="preserve"> collection you would enter:</w:t>
-      </w:r>
-    </w:p>
-    <w:p>
-      <w:pPr>
-        <w:ind w:left="720"/>
-        <w:rPr>
-          <w:rFonts w:ascii="Courier New" w:eastAsia="Times New Roman" w:hAnsi="Courier New" w:cs="Courier New"/>
-          <w:b/>
-          <w:color w:val="000000"/>
-          <w:sz w:val="24"/>
-          <w:szCs w:val="24"/>
-        </w:rPr>
-      </w:pPr>
-      <w:proofErr w:type="gramStart"/>
-      <w:r>
-        <w:rPr>
-          <w:rFonts w:ascii="Courier New" w:eastAsia="Times New Roman" w:hAnsi="Courier New" w:cs="Courier New"/>
-          <w:b/>
-          <w:color w:val="000000"/>
-          <w:sz w:val="24"/>
-          <w:szCs w:val="24"/>
-        </w:rPr>
-        <w:t>insert</w:t>
-      </w:r>
-      <w:proofErr w:type="gramEnd"/>
-      <w:r>
-        <w:rPr>
-          <w:rFonts w:ascii="Courier New" w:eastAsia="Times New Roman" w:hAnsi="Courier New" w:cs="Courier New"/>
-          <w:b/>
-          <w:color w:val="000000"/>
-          <w:sz w:val="24"/>
-          <w:szCs w:val="24"/>
-        </w:rPr>
-        <w:t xml:space="preserve"> { “first” : “Joe”, “last” : “</w:t>
-      </w:r>
-      <w:proofErr w:type="spellStart"/>
-      <w:r>
-        <w:rPr>
-          <w:rFonts w:ascii="Courier New" w:eastAsia="Times New Roman" w:hAnsi="Courier New" w:cs="Courier New"/>
-          <w:b/>
-          <w:color w:val="000000"/>
-          <w:sz w:val="24"/>
-          <w:szCs w:val="24"/>
-        </w:rPr>
-        <w:t>Schmoe</w:t>
-      </w:r>
-      <w:proofErr w:type="spellEnd"/>
-      <w:r>
-        <w:rPr>
-          <w:rFonts w:ascii="Courier New" w:eastAsia="Times New Roman" w:hAnsi="Courier New" w:cs="Courier New"/>
-          <w:b/>
-          <w:color w:val="000000"/>
-          <w:sz w:val="24"/>
-          <w:szCs w:val="24"/>
-        </w:rPr>
-        <w:t xml:space="preserve">” } into </w:t>
-      </w:r>
-      <w:proofErr w:type="spellStart"/>
-      <w:r>
-        <w:rPr>
-          <w:rFonts w:ascii="Courier New" w:eastAsia="Times New Roman" w:hAnsi="Courier New" w:cs="Courier New"/>
-          <w:b/>
-          <w:color w:val="000000"/>
-          <w:sz w:val="24"/>
-          <w:szCs w:val="24"/>
-        </w:rPr>
-        <w:t>students</w:t>
-      </w:r>
-      <w:r>
-        <w:rPr>
-          <w:rFonts w:ascii="Courier New" w:eastAsia="Times New Roman" w:hAnsi="Courier New" w:cs="Courier New"/>
-          <w:b/>
-          <w:color w:val="000000"/>
-          <w:sz w:val="24"/>
-          <w:szCs w:val="24"/>
-        </w:rPr>
-        <w:t>.jschmoe</w:t>
-      </w:r>
-      <w:proofErr w:type="spellEnd"/>
-      <w:r>
-        <w:rPr>
-          <w:rFonts w:ascii="Courier New" w:eastAsia="Times New Roman" w:hAnsi="Courier New" w:cs="Courier New"/>
-          <w:b/>
-          <w:color w:val="000000"/>
-          <w:sz w:val="24"/>
-          <w:szCs w:val="24"/>
-        </w:rPr>
-        <w:t>;</w:t>
-      </w:r>
-    </w:p>
-    <w:p>
-      <w:pPr>
-        <w:pStyle w:val="Heading3"/>
-      </w:pPr>
-      <w:r>
-        <w:t>Update</w:t>
-      </w:r>
-      <w:r>
-        <w:tab/>
-      </w:r>
-    </w:p>
-    <w:p/>
-    <w:p>
-      <w:pPr>
-        <w:pStyle w:val="Heading3"/>
-      </w:pPr>
-      <w:r>
-        <w:t>Delete</w:t>
-      </w:r>
-    </w:p>
-    <w:p/>
-    <w:p>
-      <w:pPr>
-        <w:pStyle w:val="Heading3"/>
-        <w:rPr>
-          <w:rFonts w:eastAsia="Times New Roman"/>
-        </w:rPr>
-      </w:pPr>
-      <w:r>
-        <w:rPr>
-          <w:rFonts w:eastAsia="Times New Roman"/>
-        </w:rPr>
-        <w:t>Where Clause</w:t>
-      </w:r>
-    </w:p>
-    <w:p>
-      <w:pPr>
-        <w:rPr>
-          <w:rFonts w:eastAsia="Times New Roman" w:cs="Courier New"/>
-          <w:color w:val="000000"/>
-          <w:sz w:val="24"/>
-          <w:szCs w:val="24"/>
-        </w:rPr>
-      </w:pPr>
-      <w:r>
-        <w:rPr>
-          <w:rFonts w:eastAsia="Times New Roman" w:cs="Courier New"/>
-          <w:color w:val="000000"/>
-          <w:sz w:val="24"/>
-          <w:szCs w:val="24"/>
-        </w:rPr>
-        <w:t xml:space="preserve">You may </w:t>
-      </w:r>
-      <w:r>
-        <w:rPr>
-          <w:rFonts w:eastAsia="Times New Roman" w:cs="Courier New"/>
-          <w:color w:val="000000"/>
-          <w:sz w:val="24"/>
-          <w:szCs w:val="24"/>
-        </w:rPr>
-        <w:t>limit your results</w:t>
-      </w:r>
-      <w:r>
-        <w:rPr>
-          <w:rFonts w:eastAsia="Times New Roman" w:cs="Courier New"/>
-          <w:color w:val="000000"/>
-          <w:sz w:val="24"/>
-          <w:szCs w:val="24"/>
-        </w:rPr>
-        <w:t xml:space="preserve"> by using a where clause.  </w:t>
-      </w:r>
-    </w:p>
-    <w:p>
-      <w:pPr>
-        <w:rPr>
-          <w:rFonts w:ascii="Courier New" w:eastAsia="Times New Roman" w:hAnsi="Courier New" w:cs="Courier New"/>
-          <w:b/>
-          <w:color w:val="000000"/>
-          <w:sz w:val="24"/>
-          <w:szCs w:val="24"/>
-        </w:rPr>
-      </w:pPr>
-      <w:r>
-        <w:rPr>
-          <w:rFonts w:eastAsia="Times New Roman" w:cs="Courier New"/>
-          <w:color w:val="000000"/>
-          <w:sz w:val="24"/>
-          <w:szCs w:val="24"/>
-        </w:rPr>
-        <w:t xml:space="preserve">To only retrieve the first name of students who have the last name </w:t>
-      </w:r>
-      <w:proofErr w:type="spellStart"/>
-      <w:r>
-        <w:rPr>
-          <w:rFonts w:eastAsia="Times New Roman" w:cs="Courier New"/>
-          <w:color w:val="000000"/>
-          <w:sz w:val="24"/>
-          <w:szCs w:val="24"/>
-        </w:rPr>
-        <w:t>s</w:t>
-      </w:r>
-      <w:r>
-        <w:rPr>
-          <w:rFonts w:eastAsia="Times New Roman" w:cs="Courier New"/>
-          <w:color w:val="000000"/>
-          <w:sz w:val="24"/>
-          <w:szCs w:val="24"/>
-        </w:rPr>
-        <w:t>chmoe</w:t>
-      </w:r>
-      <w:proofErr w:type="spellEnd"/>
-      <w:r>
-        <w:rPr>
-          <w:rFonts w:eastAsia="Times New Roman" w:cs="Courier New"/>
-          <w:color w:val="000000"/>
-          <w:sz w:val="24"/>
-          <w:szCs w:val="24"/>
-        </w:rPr>
-        <w:t xml:space="preserve"> you would enter </w:t>
-      </w:r>
-      <w:r>
-        <w:rPr>
-          <w:rFonts w:ascii="Courier New" w:eastAsia="Times New Roman" w:hAnsi="Courier New" w:cs="Courier New"/>
-          <w:b/>
-          <w:color w:val="000000"/>
-          <w:sz w:val="24"/>
-          <w:szCs w:val="24"/>
-        </w:rPr>
-        <w:t xml:space="preserve">select </w:t>
-      </w:r>
-      <w:proofErr w:type="spellStart"/>
-      <w:r>
-        <w:rPr>
-          <w:rFonts w:ascii="Courier New" w:eastAsia="Times New Roman" w:hAnsi="Courier New" w:cs="Courier New"/>
-          <w:b/>
-          <w:color w:val="000000"/>
-          <w:sz w:val="24"/>
-          <w:szCs w:val="24"/>
-        </w:rPr>
-        <w:t>students.first</w:t>
-      </w:r>
-      <w:proofErr w:type="spellEnd"/>
-      <w:r>
-        <w:rPr>
-          <w:rFonts w:ascii="Courier New" w:eastAsia="Times New Roman" w:hAnsi="Courier New" w:cs="Courier New"/>
-          <w:b/>
-          <w:color w:val="000000"/>
-          <w:sz w:val="24"/>
-          <w:szCs w:val="24"/>
-        </w:rPr>
-        <w:t xml:space="preserve"> where </w:t>
-      </w:r>
-      <w:proofErr w:type="spellStart"/>
-      <w:r>
-        <w:rPr>
-          <w:rFonts w:ascii="Courier New" w:eastAsia="Times New Roman" w:hAnsi="Courier New" w:cs="Courier New"/>
-          <w:b/>
-          <w:color w:val="000000"/>
-          <w:sz w:val="24"/>
-          <w:szCs w:val="24"/>
-        </w:rPr>
-        <w:t>students.last</w:t>
-      </w:r>
-      <w:proofErr w:type="spellEnd"/>
-      <w:r>
-        <w:rPr>
-          <w:rFonts w:ascii="Courier New" w:eastAsia="Times New Roman" w:hAnsi="Courier New" w:cs="Courier New"/>
-          <w:b/>
-          <w:color w:val="000000"/>
-          <w:sz w:val="24"/>
-          <w:szCs w:val="24"/>
-        </w:rPr>
-        <w:t xml:space="preserve"> == “</w:t>
-      </w:r>
-      <w:proofErr w:type="spellStart"/>
-      <w:r>
-        <w:rPr>
-          <w:rFonts w:ascii="Courier New" w:eastAsia="Times New Roman" w:hAnsi="Courier New" w:cs="Courier New"/>
-          <w:b/>
-          <w:color w:val="000000"/>
-          <w:sz w:val="24"/>
-          <w:szCs w:val="24"/>
-        </w:rPr>
-        <w:t>schmoe</w:t>
-      </w:r>
-      <w:proofErr w:type="spellEnd"/>
-      <w:r>
-        <w:rPr>
-          <w:rFonts w:ascii="Courier New" w:eastAsia="Times New Roman" w:hAnsi="Courier New" w:cs="Courier New"/>
-          <w:b/>
-          <w:color w:val="000000"/>
-          <w:sz w:val="24"/>
-          <w:szCs w:val="24"/>
-        </w:rPr>
-        <w:t>”;</w:t>
-      </w:r>
-    </w:p>
-    <w:p>
-      <w:pPr>
-        <w:rPr>
-          <w:rFonts w:ascii="Courier New" w:eastAsia="Times New Roman" w:hAnsi="Courier New" w:cs="Courier New"/>
-          <w:b/>
-          <w:color w:val="000000"/>
-          <w:sz w:val="24"/>
-          <w:szCs w:val="24"/>
-        </w:rPr>
-      </w:pPr>
-    </w:p>
-    <w:p>
-      <w:pPr>
-        <w:rPr>
-          <w:rFonts w:eastAsia="Times New Roman" w:cs="Arial"/>
-          <w:color w:val="000000"/>
-          <w:sz w:val="24"/>
-          <w:szCs w:val="24"/>
-        </w:rPr>
-      </w:pPr>
-    </w:p>
-    <w:p>
-      <w:pPr>
         <w:pStyle w:val="Heading1"/>
       </w:pPr>
       <w:r>
@@ -2027,6 +1275,1097 @@
         </w:rPr>
         <w:t>Displays a list of common query commands with examples included.</w:t>
       </w:r>
+    </w:p>
+    <w:p>
+      <w:pPr>
+        <w:autoSpaceDE w:val="0"/>
+        <w:autoSpaceDN w:val="0"/>
+        <w:adjustRightInd w:val="0"/>
+        <w:spacing w:after="0" w:line="240" w:lineRule="auto"/>
+        <w:ind w:firstLine="720"/>
+        <w:rPr>
+          <w:rFonts w:eastAsia="Times New Roman" w:cs="Courier New"/>
+          <w:color w:val="000000"/>
+          <w:sz w:val="24"/>
+          <w:szCs w:val="24"/>
+        </w:rPr>
+      </w:pPr>
+    </w:p>
+    <w:p>
+      <w:pPr>
+        <w:pStyle w:val="Heading1"/>
+      </w:pPr>
+      <w:r>
+        <w:t>Query Language</w:t>
+      </w:r>
+    </w:p>
+    <w:p>
+      <w:pPr>
+        <w:spacing w:after="0" w:line="240" w:lineRule="auto"/>
+        <w:rPr>
+          <w:rFonts w:eastAsia="Times New Roman" w:cs="Arial"/>
+          <w:color w:val="000000"/>
+          <w:sz w:val="23"/>
+          <w:szCs w:val="23"/>
+        </w:rPr>
+      </w:pPr>
+      <w:proofErr w:type="spellStart"/>
+      <w:r>
+        <w:rPr>
+          <w:rFonts w:eastAsia="Times New Roman" w:cs="Arial"/>
+          <w:color w:val="000000"/>
+          <w:sz w:val="24"/>
+          <w:szCs w:val="24"/>
+        </w:rPr>
+        <w:t>MordorDB</w:t>
+      </w:r>
+      <w:proofErr w:type="spellEnd"/>
+      <w:r>
+        <w:rPr>
+          <w:rFonts w:eastAsia="Times New Roman" w:cs="Arial"/>
+          <w:color w:val="000000"/>
+          <w:sz w:val="24"/>
+          <w:szCs w:val="24"/>
+        </w:rPr>
+        <w:t xml:space="preserve"> include</w:t>
+      </w:r>
+      <w:r>
+        <w:rPr>
+          <w:rFonts w:eastAsia="Times New Roman" w:cs="Arial"/>
+          <w:color w:val="000000"/>
+          <w:sz w:val="24"/>
+          <w:szCs w:val="24"/>
+        </w:rPr>
+        <w:t>s</w:t>
+      </w:r>
+      <w:r>
+        <w:rPr>
+          <w:rFonts w:eastAsia="Times New Roman" w:cs="Arial"/>
+          <w:color w:val="000000"/>
+          <w:sz w:val="24"/>
+          <w:szCs w:val="24"/>
+        </w:rPr>
+        <w:t xml:space="preserve"> the capabilities to create, retrieve, update and delete via method called from command line.</w:t>
+      </w:r>
+      <w:r>
+        <w:rPr>
+          <w:rFonts w:eastAsia="Times New Roman" w:cs="Arial"/>
+          <w:color w:val="000000"/>
+          <w:sz w:val="24"/>
+          <w:szCs w:val="24"/>
+        </w:rPr>
+        <w:t xml:space="preserve">  Results can be filtered with a where command.</w:t>
+      </w:r>
+      <w:r>
+        <w:rPr>
+          <w:rFonts w:eastAsia="Times New Roman" w:cs="Arial"/>
+          <w:color w:val="000000"/>
+          <w:sz w:val="24"/>
+          <w:szCs w:val="24"/>
+        </w:rPr>
+        <w:t xml:space="preserve">  In addition it include</w:t>
+      </w:r>
+      <w:r>
+        <w:rPr>
+          <w:rFonts w:eastAsia="Times New Roman" w:cs="Arial"/>
+          <w:color w:val="000000"/>
+          <w:sz w:val="24"/>
+          <w:szCs w:val="24"/>
+        </w:rPr>
+        <w:t>s</w:t>
+      </w:r>
+      <w:r>
+        <w:rPr>
+          <w:rFonts w:eastAsia="Times New Roman" w:cs="Arial"/>
+          <w:color w:val="000000"/>
+          <w:sz w:val="24"/>
+          <w:szCs w:val="24"/>
+        </w:rPr>
+        <w:t xml:space="preserve"> aggregate functions for sum, max, min, average and count</w:t>
+      </w:r>
+      <w:r>
+        <w:rPr>
+          <w:rFonts w:eastAsia="Times New Roman" w:cs="Arial"/>
+          <w:color w:val="000000"/>
+          <w:sz w:val="23"/>
+          <w:szCs w:val="23"/>
+        </w:rPr>
+        <w:t>.</w:t>
+      </w:r>
+      <w:r>
+        <w:rPr>
+          <w:rFonts w:eastAsia="Times New Roman" w:cs="Arial"/>
+          <w:color w:val="000000"/>
+          <w:sz w:val="23"/>
+          <w:szCs w:val="23"/>
+        </w:rPr>
+        <w:t xml:space="preserve"> </w:t>
+      </w:r>
+      <w:r>
+        <w:rPr>
+          <w:rFonts w:eastAsia="Times New Roman" w:cs="Arial"/>
+          <w:color w:val="000000"/>
+          <w:sz w:val="23"/>
+          <w:szCs w:val="23"/>
+        </w:rPr>
+        <w:t>All queries must end with a semicolon.</w:t>
+      </w:r>
+    </w:p>
+    <w:p>
+      <w:pPr>
+        <w:spacing w:after="0" w:line="240" w:lineRule="auto"/>
+        <w:rPr>
+          <w:rFonts w:ascii="Arial Narrow" w:eastAsia="Times New Roman" w:hAnsi="Arial Narrow" w:cs="Courier New"/>
+          <w:b/>
+          <w:color w:val="000000"/>
+          <w:sz w:val="23"/>
+          <w:szCs w:val="23"/>
+        </w:rPr>
+      </w:pPr>
+    </w:p>
+    <w:p>
+      <w:pPr>
+        <w:pStyle w:val="Heading3"/>
+        <w:rPr>
+          <w:rFonts w:ascii="Arial" w:eastAsia="Times New Roman" w:hAnsi="Arial" w:cs="Arial"/>
+        </w:rPr>
+      </w:pPr>
+      <w:r>
+        <w:rPr>
+          <w:rFonts w:eastAsia="Times New Roman"/>
+        </w:rPr>
+        <w:t>Select</w:t>
+      </w:r>
+    </w:p>
+    <w:p>
+      <w:pPr>
+        <w:rPr>
+          <w:rFonts w:eastAsia="Times New Roman" w:cs="Arial"/>
+          <w:color w:val="000000"/>
+          <w:sz w:val="24"/>
+          <w:szCs w:val="24"/>
+        </w:rPr>
+      </w:pPr>
+      <w:r>
+        <w:rPr>
+          <w:rFonts w:eastAsia="Times New Roman" w:cs="Arial"/>
+          <w:color w:val="000000"/>
+          <w:sz w:val="24"/>
+          <w:szCs w:val="24"/>
+        </w:rPr>
+        <w:t>In order</w:t>
+      </w:r>
+      <w:r>
+        <w:rPr>
+          <w:rFonts w:eastAsia="Times New Roman" w:cs="Arial"/>
+          <w:color w:val="000000"/>
+          <w:sz w:val="24"/>
+          <w:szCs w:val="24"/>
+        </w:rPr>
+        <w:t xml:space="preserve"> to retrieve data from the database the user specifies the </w:t>
+      </w:r>
+      <w:r>
+        <w:rPr>
+          <w:rFonts w:ascii="Courier New" w:eastAsia="Times New Roman" w:hAnsi="Courier New" w:cs="Courier New"/>
+          <w:b/>
+          <w:color w:val="000000"/>
+          <w:sz w:val="24"/>
+          <w:szCs w:val="24"/>
+        </w:rPr>
+        <w:t>select</w:t>
+      </w:r>
+      <w:r>
+        <w:rPr>
+          <w:rFonts w:eastAsia="Times New Roman" w:cs="Arial"/>
+          <w:color w:val="000000"/>
+          <w:sz w:val="24"/>
+          <w:szCs w:val="24"/>
+        </w:rPr>
+        <w:t xml:space="preserve"> command followed by a space.  Then </w:t>
+      </w:r>
+      <w:proofErr w:type="gramStart"/>
+      <w:r>
+        <w:rPr>
+          <w:rFonts w:eastAsia="Times New Roman" w:cs="Arial"/>
+          <w:color w:val="000000"/>
+          <w:sz w:val="24"/>
+          <w:szCs w:val="24"/>
+        </w:rPr>
+        <w:t>the  collection</w:t>
+      </w:r>
+      <w:proofErr w:type="gramEnd"/>
+      <w:r>
+        <w:rPr>
+          <w:rFonts w:eastAsia="Times New Roman" w:cs="Arial"/>
+          <w:color w:val="000000"/>
+          <w:sz w:val="24"/>
+          <w:szCs w:val="24"/>
+        </w:rPr>
+        <w:t xml:space="preserve"> name or names  and then the field name are concatenated with periods. </w:t>
+      </w:r>
+    </w:p>
+    <w:p>
+      <w:pPr>
+        <w:rPr>
+          <w:rFonts w:eastAsia="Times New Roman" w:cs="Arial"/>
+          <w:color w:val="000000"/>
+          <w:sz w:val="24"/>
+          <w:szCs w:val="24"/>
+        </w:rPr>
+      </w:pPr>
+      <w:r>
+        <w:rPr>
+          <w:rFonts w:eastAsia="Times New Roman" w:cs="Arial"/>
+          <w:color w:val="000000"/>
+          <w:sz w:val="24"/>
+          <w:szCs w:val="24"/>
+        </w:rPr>
+        <w:t xml:space="preserve"> </w:t>
+      </w:r>
+      <w:proofErr w:type="gramStart"/>
+      <w:r>
+        <w:rPr>
+          <w:rFonts w:eastAsia="Times New Roman" w:cs="Arial"/>
+          <w:color w:val="000000"/>
+          <w:sz w:val="24"/>
+          <w:szCs w:val="24"/>
+        </w:rPr>
+        <w:t>To  retrieve</w:t>
+      </w:r>
+      <w:proofErr w:type="gramEnd"/>
+      <w:r>
+        <w:rPr>
+          <w:rFonts w:eastAsia="Times New Roman" w:cs="Arial"/>
+          <w:color w:val="000000"/>
+          <w:sz w:val="24"/>
+          <w:szCs w:val="24"/>
+        </w:rPr>
+        <w:t xml:space="preserve"> the first name of a student in the students collection with an id of 1 you would enter :</w:t>
+      </w:r>
+    </w:p>
+    <w:p>
+      <w:pPr>
+        <w:ind w:firstLine="720"/>
+        <w:rPr>
+          <w:rFonts w:ascii="Courier New" w:eastAsia="Times New Roman" w:hAnsi="Courier New" w:cs="Courier New"/>
+          <w:b/>
+          <w:color w:val="000000"/>
+          <w:sz w:val="24"/>
+          <w:szCs w:val="24"/>
+        </w:rPr>
+      </w:pPr>
+      <w:proofErr w:type="gramStart"/>
+      <w:r>
+        <w:rPr>
+          <w:rFonts w:ascii="Courier New" w:eastAsia="Times New Roman" w:hAnsi="Courier New" w:cs="Courier New"/>
+          <w:b/>
+          <w:color w:val="000000"/>
+          <w:sz w:val="24"/>
+          <w:szCs w:val="24"/>
+        </w:rPr>
+        <w:t>select</w:t>
+      </w:r>
+      <w:proofErr w:type="gramEnd"/>
+      <w:r>
+        <w:rPr>
+          <w:rFonts w:ascii="Courier New" w:eastAsia="Times New Roman" w:hAnsi="Courier New" w:cs="Courier New"/>
+          <w:b/>
+          <w:color w:val="000000"/>
+          <w:sz w:val="24"/>
+          <w:szCs w:val="24"/>
+        </w:rPr>
+        <w:t xml:space="preserve"> students.1.firstname</w:t>
+      </w:r>
+      <w:r>
+        <w:rPr>
+          <w:rFonts w:ascii="Courier New" w:eastAsia="Times New Roman" w:hAnsi="Courier New" w:cs="Courier New"/>
+          <w:b/>
+          <w:color w:val="000000"/>
+          <w:sz w:val="24"/>
+          <w:szCs w:val="24"/>
+        </w:rPr>
+        <w:t xml:space="preserve">;  </w:t>
+      </w:r>
+    </w:p>
+    <w:p>
+      <w:pPr>
+        <w:rPr>
+          <w:rFonts w:ascii="Courier New" w:eastAsia="Times New Roman" w:hAnsi="Courier New" w:cs="Courier New"/>
+          <w:b/>
+          <w:color w:val="000000"/>
+          <w:sz w:val="24"/>
+          <w:szCs w:val="24"/>
+        </w:rPr>
+      </w:pPr>
+      <w:r>
+        <w:rPr>
+          <w:rFonts w:eastAsia="Times New Roman" w:cs="Courier New"/>
+          <w:color w:val="000000"/>
+          <w:sz w:val="24"/>
+          <w:szCs w:val="24"/>
+        </w:rPr>
+        <w:t>To retrieve the first name of all students you would enter</w:t>
+      </w:r>
+      <w:r>
+        <w:rPr>
+          <w:rFonts w:ascii="Courier New" w:eastAsia="Times New Roman" w:hAnsi="Courier New" w:cs="Courier New"/>
+          <w:b/>
+          <w:color w:val="000000"/>
+          <w:sz w:val="24"/>
+          <w:szCs w:val="24"/>
+        </w:rPr>
+        <w:t>:</w:t>
+      </w:r>
+    </w:p>
+    <w:p>
+      <w:pPr>
+        <w:ind w:firstLine="720"/>
+        <w:rPr>
+          <w:rFonts w:ascii="Courier New" w:eastAsia="Times New Roman" w:hAnsi="Courier New" w:cs="Courier New"/>
+          <w:b/>
+          <w:color w:val="000000"/>
+          <w:sz w:val="24"/>
+          <w:szCs w:val="24"/>
+        </w:rPr>
+      </w:pPr>
+      <w:proofErr w:type="gramStart"/>
+      <w:r>
+        <w:rPr>
+          <w:rFonts w:ascii="Courier New" w:eastAsia="Times New Roman" w:hAnsi="Courier New" w:cs="Courier New"/>
+          <w:b/>
+          <w:color w:val="000000"/>
+          <w:sz w:val="24"/>
+          <w:szCs w:val="24"/>
+        </w:rPr>
+        <w:t>select</w:t>
+      </w:r>
+      <w:proofErr w:type="gramEnd"/>
+      <w:r>
+        <w:rPr>
+          <w:rFonts w:ascii="Courier New" w:eastAsia="Times New Roman" w:hAnsi="Courier New" w:cs="Courier New"/>
+          <w:b/>
+          <w:color w:val="000000"/>
+          <w:sz w:val="24"/>
+          <w:szCs w:val="24"/>
+        </w:rPr>
+        <w:t xml:space="preserve"> students.*.first;</w:t>
+      </w:r>
+    </w:p>
+    <w:p>
+      <w:pPr>
+        <w:pStyle w:val="Heading3"/>
+        <w:rPr>
+          <w:rFonts w:eastAsia="Times New Roman"/>
+        </w:rPr>
+      </w:pPr>
+      <w:r>
+        <w:rPr>
+          <w:rFonts w:eastAsia="Times New Roman"/>
+        </w:rPr>
+        <w:t>Insert</w:t>
+      </w:r>
+    </w:p>
+    <w:p>
+      <w:r>
+        <w:t xml:space="preserve">To create new data in the database you use the </w:t>
+      </w:r>
+      <w:r>
+        <w:rPr>
+          <w:rFonts w:ascii="Courier New" w:eastAsia="Times New Roman" w:hAnsi="Courier New" w:cs="Courier New"/>
+          <w:b/>
+          <w:color w:val="000000"/>
+          <w:sz w:val="24"/>
+          <w:szCs w:val="24"/>
+        </w:rPr>
+        <w:t>insert</w:t>
+      </w:r>
+      <w:r>
+        <w:t xml:space="preserve"> command. You must format the new data as a </w:t>
+      </w:r>
+      <w:proofErr w:type="spellStart"/>
+      <w:r>
+        <w:t>Json</w:t>
+      </w:r>
+      <w:proofErr w:type="spellEnd"/>
+      <w:r>
+        <w:t xml:space="preserve"> object. You must also specify the collection into which it will be inserted as well as the key for the new data.</w:t>
+      </w:r>
+    </w:p>
+    <w:p>
+      <w:r>
+        <w:t xml:space="preserve">To add the first and last names of a student to the </w:t>
+      </w:r>
+      <w:proofErr w:type="gramStart"/>
+      <w:r>
+        <w:t>students</w:t>
+      </w:r>
+      <w:proofErr w:type="gramEnd"/>
+      <w:r>
+        <w:t xml:space="preserve"> collection you would enter:</w:t>
+      </w:r>
+    </w:p>
+    <w:p>
+      <w:pPr>
+        <w:ind w:left="720"/>
+        <w:rPr>
+          <w:rFonts w:ascii="Courier New" w:eastAsia="Times New Roman" w:hAnsi="Courier New" w:cs="Courier New"/>
+          <w:b/>
+          <w:color w:val="000000"/>
+          <w:sz w:val="24"/>
+          <w:szCs w:val="24"/>
+        </w:rPr>
+      </w:pPr>
+      <w:proofErr w:type="gramStart"/>
+      <w:r>
+        <w:rPr>
+          <w:rFonts w:ascii="Courier New" w:eastAsia="Times New Roman" w:hAnsi="Courier New" w:cs="Courier New"/>
+          <w:b/>
+          <w:color w:val="000000"/>
+          <w:sz w:val="24"/>
+          <w:szCs w:val="24"/>
+        </w:rPr>
+        <w:t>insert</w:t>
+      </w:r>
+      <w:proofErr w:type="gramEnd"/>
+      <w:r>
+        <w:rPr>
+          <w:rFonts w:ascii="Courier New" w:eastAsia="Times New Roman" w:hAnsi="Courier New" w:cs="Courier New"/>
+          <w:b/>
+          <w:color w:val="000000"/>
+          <w:sz w:val="24"/>
+          <w:szCs w:val="24"/>
+        </w:rPr>
+        <w:t xml:space="preserve"> { “first” : “Joe”, “last” : “</w:t>
+      </w:r>
+      <w:proofErr w:type="spellStart"/>
+      <w:r>
+        <w:rPr>
+          <w:rFonts w:ascii="Courier New" w:eastAsia="Times New Roman" w:hAnsi="Courier New" w:cs="Courier New"/>
+          <w:b/>
+          <w:color w:val="000000"/>
+          <w:sz w:val="24"/>
+          <w:szCs w:val="24"/>
+        </w:rPr>
+        <w:t>Schmoe</w:t>
+      </w:r>
+      <w:proofErr w:type="spellEnd"/>
+      <w:r>
+        <w:rPr>
+          <w:rFonts w:ascii="Courier New" w:eastAsia="Times New Roman" w:hAnsi="Courier New" w:cs="Courier New"/>
+          <w:b/>
+          <w:color w:val="000000"/>
+          <w:sz w:val="24"/>
+          <w:szCs w:val="24"/>
+        </w:rPr>
+        <w:t xml:space="preserve">” } into </w:t>
+      </w:r>
+      <w:proofErr w:type="spellStart"/>
+      <w:r>
+        <w:rPr>
+          <w:rFonts w:ascii="Courier New" w:eastAsia="Times New Roman" w:hAnsi="Courier New" w:cs="Courier New"/>
+          <w:b/>
+          <w:color w:val="000000"/>
+          <w:sz w:val="24"/>
+          <w:szCs w:val="24"/>
+        </w:rPr>
+        <w:t>students</w:t>
+      </w:r>
+      <w:r>
+        <w:rPr>
+          <w:rFonts w:ascii="Courier New" w:eastAsia="Times New Roman" w:hAnsi="Courier New" w:cs="Courier New"/>
+          <w:b/>
+          <w:color w:val="000000"/>
+          <w:sz w:val="24"/>
+          <w:szCs w:val="24"/>
+        </w:rPr>
+        <w:t>.jschmoe</w:t>
+      </w:r>
+      <w:proofErr w:type="spellEnd"/>
+      <w:r>
+        <w:rPr>
+          <w:rFonts w:ascii="Courier New" w:eastAsia="Times New Roman" w:hAnsi="Courier New" w:cs="Courier New"/>
+          <w:b/>
+          <w:color w:val="000000"/>
+          <w:sz w:val="24"/>
+          <w:szCs w:val="24"/>
+        </w:rPr>
+        <w:t>;</w:t>
+      </w:r>
+    </w:p>
+    <w:p>
+      <w:pPr>
+        <w:pStyle w:val="Heading3"/>
+      </w:pPr>
+      <w:r>
+        <w:t>Update</w:t>
+      </w:r>
+      <w:r>
+        <w:tab/>
+      </w:r>
+    </w:p>
+    <w:p>
+      <w:r>
+        <w:t xml:space="preserve">To change existing data, you use the </w:t>
+      </w:r>
+      <w:r>
+        <w:rPr>
+          <w:rFonts w:ascii="Courier New" w:eastAsia="Times New Roman" w:hAnsi="Courier New" w:cs="Courier New"/>
+          <w:b/>
+          <w:color w:val="000000"/>
+          <w:sz w:val="24"/>
+          <w:szCs w:val="24"/>
+        </w:rPr>
+        <w:t>update</w:t>
+      </w:r>
+      <w:r>
+        <w:t xml:space="preserve"> command.</w:t>
+      </w:r>
+    </w:p>
+    <w:p>
+      <w:pPr>
+        <w:rPr>
+          <w:rFonts w:cs="Consolas"/>
+          <w:color w:val="000000"/>
+          <w:shd w:val="clear" w:color="auto" w:fill="FFFFFF"/>
+        </w:rPr>
+      </w:pPr>
+      <w:r>
+        <w:rPr>
+          <w:rFonts w:cs="Consolas"/>
+          <w:color w:val="000000"/>
+          <w:shd w:val="clear" w:color="auto" w:fill="FFFFFF"/>
+        </w:rPr>
+        <w:t>To update the value of the first name</w:t>
+      </w:r>
+      <w:r>
+        <w:rPr>
+          <w:rFonts w:cs="Consolas"/>
+          <w:color w:val="000000"/>
+          <w:shd w:val="clear" w:color="auto" w:fill="FFFFFF"/>
+        </w:rPr>
+        <w:t xml:space="preserve"> field</w:t>
+      </w:r>
+      <w:r>
+        <w:rPr>
+          <w:rFonts w:cs="Consolas"/>
+          <w:color w:val="000000"/>
+          <w:shd w:val="clear" w:color="auto" w:fill="FFFFFF"/>
+        </w:rPr>
+        <w:t xml:space="preserve"> of the </w:t>
+      </w:r>
+      <w:proofErr w:type="spellStart"/>
+      <w:r>
+        <w:rPr>
+          <w:rFonts w:cs="Consolas"/>
+          <w:color w:val="000000"/>
+          <w:shd w:val="clear" w:color="auto" w:fill="FFFFFF"/>
+        </w:rPr>
+        <w:t>jschmoe</w:t>
+      </w:r>
+      <w:proofErr w:type="spellEnd"/>
+      <w:r>
+        <w:rPr>
+          <w:rFonts w:cs="Consolas"/>
+          <w:color w:val="000000"/>
+          <w:shd w:val="clear" w:color="auto" w:fill="FFFFFF"/>
+        </w:rPr>
+        <w:t xml:space="preserve"> item in the </w:t>
+      </w:r>
+      <w:proofErr w:type="gramStart"/>
+      <w:r>
+        <w:rPr>
+          <w:rFonts w:cs="Consolas"/>
+          <w:color w:val="000000"/>
+          <w:shd w:val="clear" w:color="auto" w:fill="FFFFFF"/>
+        </w:rPr>
+        <w:t>students</w:t>
+      </w:r>
+      <w:proofErr w:type="gramEnd"/>
+      <w:r>
+        <w:rPr>
+          <w:rFonts w:cs="Consolas"/>
+          <w:color w:val="000000"/>
+          <w:shd w:val="clear" w:color="auto" w:fill="FFFFFF"/>
+        </w:rPr>
+        <w:t xml:space="preserve"> collection to </w:t>
+      </w:r>
+      <w:r>
+        <w:rPr>
+          <w:rFonts w:cs="Consolas"/>
+          <w:color w:val="000000"/>
+          <w:shd w:val="clear" w:color="auto" w:fill="FFFFFF"/>
+        </w:rPr>
+        <w:t>“</w:t>
+      </w:r>
+      <w:r>
+        <w:rPr>
+          <w:rFonts w:cs="Consolas"/>
+          <w:color w:val="000000"/>
+          <w:shd w:val="clear" w:color="auto" w:fill="FFFFFF"/>
+        </w:rPr>
+        <w:t>Joel</w:t>
+      </w:r>
+      <w:r>
+        <w:rPr>
+          <w:rFonts w:cs="Consolas"/>
+          <w:color w:val="000000"/>
+          <w:shd w:val="clear" w:color="auto" w:fill="FFFFFF"/>
+        </w:rPr>
+        <w:t xml:space="preserve">”, </w:t>
+      </w:r>
+      <w:r>
+        <w:rPr>
+          <w:rFonts w:cs="Consolas"/>
+          <w:color w:val="000000"/>
+          <w:shd w:val="clear" w:color="auto" w:fill="FFFFFF"/>
+        </w:rPr>
+        <w:t xml:space="preserve">  you would enter:</w:t>
+      </w:r>
+    </w:p>
+    <w:p>
+      <w:pPr>
+        <w:ind w:firstLine="720"/>
+        <w:rPr>
+          <w:rFonts w:ascii="Courier New" w:eastAsia="Times New Roman" w:hAnsi="Courier New" w:cs="Courier New"/>
+          <w:b/>
+          <w:color w:val="000000"/>
+          <w:sz w:val="24"/>
+          <w:szCs w:val="24"/>
+        </w:rPr>
+      </w:pPr>
+      <w:proofErr w:type="gramStart"/>
+      <w:r>
+        <w:rPr>
+          <w:rFonts w:ascii="Courier New" w:eastAsia="Times New Roman" w:hAnsi="Courier New" w:cs="Courier New"/>
+          <w:b/>
+          <w:color w:val="000000"/>
+          <w:sz w:val="24"/>
+          <w:szCs w:val="24"/>
+        </w:rPr>
+        <w:t>update</w:t>
+      </w:r>
+      <w:proofErr w:type="gramEnd"/>
+      <w:r>
+        <w:rPr>
+          <w:rFonts w:ascii="Courier New" w:eastAsia="Times New Roman" w:hAnsi="Courier New" w:cs="Courier New"/>
+          <w:b/>
+          <w:color w:val="000000"/>
+          <w:sz w:val="24"/>
+          <w:szCs w:val="24"/>
+        </w:rPr>
+        <w:t xml:space="preserve"> </w:t>
+      </w:r>
+      <w:proofErr w:type="spellStart"/>
+      <w:r>
+        <w:rPr>
+          <w:rFonts w:ascii="Courier New" w:eastAsia="Times New Roman" w:hAnsi="Courier New" w:cs="Courier New"/>
+          <w:b/>
+          <w:color w:val="000000"/>
+          <w:sz w:val="24"/>
+          <w:szCs w:val="24"/>
+        </w:rPr>
+        <w:t>students.jschmoe.first</w:t>
+      </w:r>
+      <w:proofErr w:type="spellEnd"/>
+      <w:r>
+        <w:rPr>
+          <w:rFonts w:ascii="Courier New" w:eastAsia="Times New Roman" w:hAnsi="Courier New" w:cs="Courier New"/>
+          <w:b/>
+          <w:color w:val="000000"/>
+          <w:sz w:val="24"/>
+          <w:szCs w:val="24"/>
+        </w:rPr>
+        <w:t xml:space="preserve"> value Joel</w:t>
+      </w:r>
+    </w:p>
+    <w:p>
+      <w:pPr>
+        <w:rPr>
+          <w:rFonts w:cs="Consolas"/>
+          <w:color w:val="000000"/>
+          <w:shd w:val="clear" w:color="auto" w:fill="FFFFFF"/>
+        </w:rPr>
+      </w:pPr>
+      <w:r>
+        <w:rPr>
+          <w:rFonts w:cs="Consolas"/>
+          <w:color w:val="000000"/>
+          <w:shd w:val="clear" w:color="auto" w:fill="FFFFFF"/>
+        </w:rPr>
+        <w:t>To update the entire item you must enter</w:t>
+      </w:r>
+      <w:r>
+        <w:rPr>
+          <w:rFonts w:cs="Consolas"/>
+          <w:color w:val="000000"/>
+          <w:shd w:val="clear" w:color="auto" w:fill="FFFFFF"/>
+        </w:rPr>
+        <w:t xml:space="preserve"> a properly formatted </w:t>
+      </w:r>
+      <w:proofErr w:type="spellStart"/>
+      <w:r>
+        <w:rPr>
+          <w:rFonts w:cs="Consolas"/>
+          <w:color w:val="000000"/>
+          <w:shd w:val="clear" w:color="auto" w:fill="FFFFFF"/>
+        </w:rPr>
+        <w:t>json</w:t>
+      </w:r>
+      <w:proofErr w:type="spellEnd"/>
+      <w:r>
+        <w:rPr>
+          <w:rFonts w:cs="Consolas"/>
+          <w:color w:val="000000"/>
+          <w:shd w:val="clear" w:color="auto" w:fill="FFFFFF"/>
+        </w:rPr>
+        <w:t xml:space="preserve"> string.</w:t>
+      </w:r>
+    </w:p>
+    <w:p>
+      <w:pPr>
+        <w:ind w:left="720"/>
+        <w:rPr>
+          <w:rFonts w:ascii="Courier New" w:eastAsia="Times New Roman" w:hAnsi="Courier New" w:cs="Courier New"/>
+          <w:b/>
+          <w:color w:val="000000"/>
+          <w:sz w:val="24"/>
+          <w:szCs w:val="24"/>
+        </w:rPr>
+      </w:pPr>
+      <w:proofErr w:type="gramStart"/>
+      <w:r>
+        <w:rPr>
+          <w:rFonts w:ascii="Courier New" w:eastAsia="Times New Roman" w:hAnsi="Courier New" w:cs="Courier New"/>
+          <w:b/>
+          <w:color w:val="000000"/>
+          <w:sz w:val="24"/>
+          <w:szCs w:val="24"/>
+        </w:rPr>
+        <w:lastRenderedPageBreak/>
+        <w:t>update</w:t>
+      </w:r>
+      <w:proofErr w:type="gramEnd"/>
+      <w:r>
+        <w:rPr>
+          <w:rFonts w:ascii="Courier New" w:eastAsia="Times New Roman" w:hAnsi="Courier New" w:cs="Courier New"/>
+          <w:b/>
+          <w:color w:val="000000"/>
+          <w:sz w:val="24"/>
+          <w:szCs w:val="24"/>
+        </w:rPr>
+        <w:t xml:space="preserve"> students value {"first" : "Joel", "last" : "</w:t>
+      </w:r>
+      <w:proofErr w:type="spellStart"/>
+      <w:r>
+        <w:rPr>
+          <w:rFonts w:ascii="Courier New" w:eastAsia="Times New Roman" w:hAnsi="Courier New" w:cs="Courier New"/>
+          <w:b/>
+          <w:color w:val="000000"/>
+          <w:sz w:val="24"/>
+          <w:szCs w:val="24"/>
+        </w:rPr>
+        <w:t>schmoe</w:t>
+      </w:r>
+      <w:proofErr w:type="spellEnd"/>
+      <w:r>
+        <w:rPr>
+          <w:rFonts w:ascii="Courier New" w:eastAsia="Times New Roman" w:hAnsi="Courier New" w:cs="Courier New"/>
+          <w:b/>
+          <w:color w:val="000000"/>
+          <w:sz w:val="24"/>
+          <w:szCs w:val="24"/>
+        </w:rPr>
+        <w:t>", "email" : "jschmoe@gmail.com"}</w:t>
+      </w:r>
+    </w:p>
+    <w:p>
+      <w:pPr>
+        <w:pStyle w:val="Heading3"/>
+      </w:pPr>
+      <w:r>
+        <w:t>Delete</w:t>
+      </w:r>
+    </w:p>
+    <w:p>
+      <w:r>
+        <w:t xml:space="preserve">To remove an item from the collection you use the </w:t>
+      </w:r>
+      <w:r>
+        <w:rPr>
+          <w:rFonts w:ascii="Courier New" w:eastAsia="Times New Roman" w:hAnsi="Courier New" w:cs="Courier New"/>
+          <w:b/>
+          <w:color w:val="000000"/>
+          <w:sz w:val="24"/>
+          <w:szCs w:val="24"/>
+        </w:rPr>
+        <w:t>delete</w:t>
+      </w:r>
+      <w:r>
+        <w:t xml:space="preserve"> command.</w:t>
+      </w:r>
+    </w:p>
+    <w:p>
+      <w:r>
+        <w:t>To delete any items in the students collection where the first name is less than George you would enter:</w:t>
+      </w:r>
+    </w:p>
+    <w:p>
+      <w:pPr>
+        <w:ind w:firstLine="720"/>
+        <w:rPr>
+          <w:rFonts w:ascii="Courier New" w:eastAsia="Times New Roman" w:hAnsi="Courier New" w:cs="Courier New"/>
+          <w:b/>
+          <w:color w:val="000000"/>
+          <w:sz w:val="24"/>
+          <w:szCs w:val="24"/>
+        </w:rPr>
+      </w:pPr>
+      <w:proofErr w:type="gramStart"/>
+      <w:r>
+        <w:rPr>
+          <w:rFonts w:ascii="Courier New" w:eastAsia="Times New Roman" w:hAnsi="Courier New" w:cs="Courier New"/>
+          <w:b/>
+          <w:color w:val="000000"/>
+          <w:sz w:val="24"/>
+          <w:szCs w:val="24"/>
+        </w:rPr>
+        <w:t>delete</w:t>
+      </w:r>
+      <w:proofErr w:type="gramEnd"/>
+      <w:r>
+        <w:rPr>
+          <w:rFonts w:ascii="Courier New" w:eastAsia="Times New Roman" w:hAnsi="Courier New" w:cs="Courier New"/>
+          <w:b/>
+          <w:color w:val="000000"/>
+          <w:sz w:val="24"/>
+          <w:szCs w:val="24"/>
+        </w:rPr>
+        <w:t xml:space="preserve"> students.* where students.*.first &lt; “George”</w:t>
+      </w:r>
+    </w:p>
+    <w:p>
+      <w:pPr>
+        <w:pStyle w:val="Heading3"/>
+        <w:rPr>
+          <w:rFonts w:eastAsia="Times New Roman"/>
+        </w:rPr>
+      </w:pPr>
+      <w:r>
+        <w:rPr>
+          <w:rFonts w:eastAsia="Times New Roman"/>
+        </w:rPr>
+        <w:t>Where Clause</w:t>
+      </w:r>
+    </w:p>
+    <w:p>
+      <w:pPr>
+        <w:rPr>
+          <w:rFonts w:eastAsia="Times New Roman" w:cs="Courier New"/>
+          <w:color w:val="000000"/>
+          <w:sz w:val="24"/>
+          <w:szCs w:val="24"/>
+        </w:rPr>
+      </w:pPr>
+      <w:r>
+        <w:rPr>
+          <w:rFonts w:eastAsia="Times New Roman" w:cs="Courier New"/>
+          <w:color w:val="000000"/>
+          <w:sz w:val="24"/>
+          <w:szCs w:val="24"/>
+        </w:rPr>
+        <w:t xml:space="preserve">You may </w:t>
+      </w:r>
+      <w:r>
+        <w:rPr>
+          <w:rFonts w:eastAsia="Times New Roman" w:cs="Courier New"/>
+          <w:color w:val="000000"/>
+          <w:sz w:val="24"/>
+          <w:szCs w:val="24"/>
+        </w:rPr>
+        <w:t xml:space="preserve">limit your results by using a where clause.  The where clause supports the following operators: &gt;, </w:t>
+      </w:r>
+      <w:proofErr w:type="gramStart"/>
+      <w:r>
+        <w:rPr>
+          <w:rFonts w:eastAsia="Times New Roman" w:cs="Courier New"/>
+          <w:color w:val="000000"/>
+          <w:sz w:val="24"/>
+          <w:szCs w:val="24"/>
+        </w:rPr>
+        <w:t>&lt; ,</w:t>
+      </w:r>
+      <w:proofErr w:type="gramEnd"/>
+      <w:r>
+        <w:rPr>
+          <w:rFonts w:eastAsia="Times New Roman" w:cs="Courier New"/>
+          <w:color w:val="000000"/>
+          <w:sz w:val="24"/>
+          <w:szCs w:val="24"/>
+        </w:rPr>
+        <w:t xml:space="preserve"> &lt;=, &gt;=, !=</w:t>
+      </w:r>
+    </w:p>
+    <w:p>
+      <w:pPr>
+        <w:rPr>
+          <w:rFonts w:eastAsia="Times New Roman" w:cs="Courier New"/>
+          <w:color w:val="000000"/>
+          <w:sz w:val="24"/>
+          <w:szCs w:val="24"/>
+        </w:rPr>
+      </w:pPr>
+      <w:r>
+        <w:rPr>
+          <w:rFonts w:eastAsia="Times New Roman" w:cs="Courier New"/>
+          <w:color w:val="000000"/>
+          <w:sz w:val="24"/>
+          <w:szCs w:val="24"/>
+        </w:rPr>
+        <w:t xml:space="preserve">To only retrieve the first name of students who have the last name </w:t>
+      </w:r>
+      <w:proofErr w:type="spellStart"/>
+      <w:r>
+        <w:rPr>
+          <w:rFonts w:eastAsia="Times New Roman" w:cs="Courier New"/>
+          <w:color w:val="000000"/>
+          <w:sz w:val="24"/>
+          <w:szCs w:val="24"/>
+        </w:rPr>
+        <w:t>schmoe</w:t>
+      </w:r>
+      <w:proofErr w:type="spellEnd"/>
+      <w:r>
+        <w:rPr>
+          <w:rFonts w:eastAsia="Times New Roman" w:cs="Courier New"/>
+          <w:color w:val="000000"/>
+          <w:sz w:val="24"/>
+          <w:szCs w:val="24"/>
+        </w:rPr>
+        <w:t xml:space="preserve"> you would enter:</w:t>
+      </w:r>
+    </w:p>
+    <w:p>
+      <w:pPr>
+        <w:rPr>
+          <w:rFonts w:ascii="Courier New" w:eastAsia="Times New Roman" w:hAnsi="Courier New" w:cs="Courier New"/>
+          <w:b/>
+          <w:color w:val="000000"/>
+          <w:sz w:val="24"/>
+          <w:szCs w:val="24"/>
+        </w:rPr>
+      </w:pPr>
+      <w:r>
+        <w:rPr>
+          <w:rFonts w:eastAsia="Times New Roman" w:cs="Courier New"/>
+          <w:color w:val="000000"/>
+          <w:sz w:val="24"/>
+          <w:szCs w:val="24"/>
+        </w:rPr>
+        <w:tab/>
+      </w:r>
+      <w:proofErr w:type="gramStart"/>
+      <w:r>
+        <w:rPr>
+          <w:rFonts w:ascii="Courier New" w:eastAsia="Times New Roman" w:hAnsi="Courier New" w:cs="Courier New"/>
+          <w:b/>
+          <w:color w:val="000000"/>
+          <w:sz w:val="24"/>
+          <w:szCs w:val="24"/>
+        </w:rPr>
+        <w:t>select</w:t>
+      </w:r>
+      <w:proofErr w:type="gramEnd"/>
+      <w:r>
+        <w:rPr>
+          <w:rFonts w:ascii="Courier New" w:eastAsia="Times New Roman" w:hAnsi="Courier New" w:cs="Courier New"/>
+          <w:b/>
+          <w:color w:val="000000"/>
+          <w:sz w:val="24"/>
+          <w:szCs w:val="24"/>
+        </w:rPr>
+        <w:t xml:space="preserve"> </w:t>
+      </w:r>
+      <w:proofErr w:type="spellStart"/>
+      <w:r>
+        <w:rPr>
+          <w:rFonts w:ascii="Courier New" w:eastAsia="Times New Roman" w:hAnsi="Courier New" w:cs="Courier New"/>
+          <w:b/>
+          <w:color w:val="000000"/>
+          <w:sz w:val="24"/>
+          <w:szCs w:val="24"/>
+        </w:rPr>
+        <w:t>students.first</w:t>
+      </w:r>
+      <w:proofErr w:type="spellEnd"/>
+      <w:r>
+        <w:rPr>
+          <w:rFonts w:ascii="Courier New" w:eastAsia="Times New Roman" w:hAnsi="Courier New" w:cs="Courier New"/>
+          <w:b/>
+          <w:color w:val="000000"/>
+          <w:sz w:val="24"/>
+          <w:szCs w:val="24"/>
+        </w:rPr>
+        <w:t xml:space="preserve"> where </w:t>
+      </w:r>
+      <w:proofErr w:type="spellStart"/>
+      <w:r>
+        <w:rPr>
+          <w:rFonts w:ascii="Courier New" w:eastAsia="Times New Roman" w:hAnsi="Courier New" w:cs="Courier New"/>
+          <w:b/>
+          <w:color w:val="000000"/>
+          <w:sz w:val="24"/>
+          <w:szCs w:val="24"/>
+        </w:rPr>
+        <w:t>students.last</w:t>
+      </w:r>
+      <w:proofErr w:type="spellEnd"/>
+      <w:r>
+        <w:rPr>
+          <w:rFonts w:ascii="Courier New" w:eastAsia="Times New Roman" w:hAnsi="Courier New" w:cs="Courier New"/>
+          <w:b/>
+          <w:color w:val="000000"/>
+          <w:sz w:val="24"/>
+          <w:szCs w:val="24"/>
+        </w:rPr>
+        <w:t xml:space="preserve"> == “</w:t>
+      </w:r>
+      <w:proofErr w:type="spellStart"/>
+      <w:r>
+        <w:rPr>
+          <w:rFonts w:ascii="Courier New" w:eastAsia="Times New Roman" w:hAnsi="Courier New" w:cs="Courier New"/>
+          <w:b/>
+          <w:color w:val="000000"/>
+          <w:sz w:val="24"/>
+          <w:szCs w:val="24"/>
+        </w:rPr>
+        <w:t>schmoe</w:t>
+      </w:r>
+      <w:proofErr w:type="spellEnd"/>
+      <w:r>
+        <w:rPr>
+          <w:rFonts w:ascii="Courier New" w:eastAsia="Times New Roman" w:hAnsi="Courier New" w:cs="Courier New"/>
+          <w:b/>
+          <w:color w:val="000000"/>
+          <w:sz w:val="24"/>
+          <w:szCs w:val="24"/>
+        </w:rPr>
+        <w:t>”;</w:t>
+      </w:r>
+    </w:p>
+    <w:p>
+      <w:pPr>
+        <w:autoSpaceDE w:val="0"/>
+        <w:autoSpaceDN w:val="0"/>
+        <w:adjustRightInd w:val="0"/>
+        <w:spacing w:after="0" w:line="240" w:lineRule="auto"/>
+        <w:ind w:firstLine="720"/>
+        <w:rPr>
+          <w:rFonts w:eastAsia="Times New Roman" w:cs="Courier New"/>
+          <w:color w:val="000000"/>
+          <w:sz w:val="24"/>
+          <w:szCs w:val="24"/>
+        </w:rPr>
+      </w:pPr>
       <w:bookmarkStart w:id="0" w:name="_GoBack"/>
       <w:bookmarkEnd w:id="0"/>
     </w:p>

</xml_diff>

<commit_message>
Did last of changes on manual and created a power point
</commit_message>
<xml_diff>
--- a/Mordor.docx
+++ b/Mordor.docx
@@ -110,7 +110,6 @@
         </w:rPr>
         <w:t>Mordor</w:t>
       </w:r>
-      <w:proofErr w:type="spellEnd"/>
       <w:r>
         <w:rPr>
           <w:rFonts w:ascii="First Order" w:hAnsi="First Order"/>
@@ -118,17 +117,9 @@
           <w:sz w:val="144"/>
           <w:szCs w:val="144"/>
         </w:rPr>
-        <w:t xml:space="preserve"> </w:t>
-      </w:r>
-      <w:r>
-        <w:rPr>
-          <w:rFonts w:ascii="First Order" w:hAnsi="First Order"/>
-          <w:color w:val="C00000"/>
-          <w:sz w:val="144"/>
-          <w:szCs w:val="144"/>
-        </w:rPr>
         <w:t>DB</w:t>
       </w:r>
+      <w:proofErr w:type="spellEnd"/>
     </w:p>
     <w:p>
       <w:pPr>
@@ -1207,16 +1198,16 @@
           <w:sz w:val="24"/>
           <w:szCs w:val="24"/>
         </w:rPr>
-        <w:t>Writes the current data to file and e</w:t>
-      </w:r>
-      <w:r>
-        <w:rPr>
-          <w:rFonts w:eastAsia="Times New Roman" w:cs="Courier New"/>
-          <w:color w:val="000000"/>
-          <w:sz w:val="24"/>
-          <w:szCs w:val="24"/>
-        </w:rPr>
-        <w:t>nds the program</w:t>
+        <w:t>Ends</w:t>
+      </w:r>
+      <w:r>
+        <w:rPr>
+          <w:rFonts w:eastAsia="Times New Roman" w:cs="Courier New"/>
+          <w:color w:val="000000"/>
+          <w:sz w:val="24"/>
+          <w:szCs w:val="24"/>
+        </w:rPr>
+        <w:t xml:space="preserve"> the program</w:t>
       </w:r>
     </w:p>
     <w:p>
@@ -1977,6 +1968,16 @@
         </w:rPr>
         <w:t xml:space="preserve"> value Joel</w:t>
       </w:r>
+      <w:r>
+        <w:rPr>
+          <w:rFonts w:ascii="Courier New" w:eastAsia="Times New Roman" w:hAnsi="Courier New" w:cs="Courier New"/>
+          <w:b/>
+          <w:color w:val="000000"/>
+          <w:sz w:val="24"/>
+          <w:szCs w:val="24"/>
+        </w:rPr>
+        <w:t>;</w:t>
+      </w:r>
     </w:p>
     <w:p>
       <w:pPr>
@@ -2077,6 +2078,16 @@
         </w:rPr>
         <w:t>", "email" : "jschmoe@gmail.com"}</w:t>
       </w:r>
+      <w:r>
+        <w:rPr>
+          <w:rFonts w:ascii="Courier New" w:eastAsia="Times New Roman" w:hAnsi="Courier New" w:cs="Courier New"/>
+          <w:b/>
+          <w:color w:val="000000"/>
+          <w:sz w:val="24"/>
+          <w:szCs w:val="24"/>
+        </w:rPr>
+        <w:t>;</w:t>
+      </w:r>
     </w:p>
     <w:p>
       <w:pPr>
@@ -2142,6 +2153,16 @@
         </w:rPr>
         <w:t xml:space="preserve"> students.* where students.*.first &lt; “George”</w:t>
       </w:r>
+      <w:r>
+        <w:rPr>
+          <w:rFonts w:ascii="Courier New" w:eastAsia="Times New Roman" w:hAnsi="Courier New" w:cs="Courier New"/>
+          <w:b/>
+          <w:color w:val="000000"/>
+          <w:sz w:val="24"/>
+          <w:szCs w:val="24"/>
+        </w:rPr>
+        <w:t>;</w:t>
+      </w:r>
     </w:p>
     <w:p>
       <w:pPr>
@@ -2263,6 +2284,7 @@
         </w:rPr>
         <w:tab/>
       </w:r>
+      <w:bookmarkStart w:id="0" w:name="_GoBack"/>
       <w:proofErr w:type="gramStart"/>
       <w:r>
         <w:rPr>
@@ -2351,6 +2373,7 @@
         </w:rPr>
         <w:t>”;</w:t>
       </w:r>
+      <w:bookmarkEnd w:id="0"/>
     </w:p>
     <w:p>
       <w:pPr>
@@ -2366,8 +2389,6 @@
           <w:szCs w:val="24"/>
         </w:rPr>
       </w:pPr>
-      <w:bookmarkStart w:id="0" w:name="_GoBack"/>
-      <w:bookmarkEnd w:id="0"/>
     </w:p>
     <w:p>
       <w:pPr>

</xml_diff>